<commit_message>
Update comps backup, end Day 4
</commit_message>
<xml_diff>
--- a/Borst - Comprehensive Exam.docx
+++ b/Borst - Comprehensive Exam.docx
@@ -3584,36 +3584,7 @@
         <w:t xml:space="preserve"> and underwhelmed by these purported advances. </w:t>
       </w:r>
       <w:r>
-        <w:t xml:space="preserve">The very research frontiers outlined by Goodwin and Goldstone, not to mention the contentions of </w:t>
-      </w:r>
-      <w:proofErr w:type="spellStart"/>
-      <w:r>
-        <w:t>Tarrow</w:t>
-      </w:r>
-      <w:proofErr w:type="spellEnd"/>
-      <w:r>
-        <w:t xml:space="preserve"> and Tilly </w:t>
-      </w:r>
-      <w:r>
-        <w:fldChar w:fldCharType="begin"/>
-      </w:r>
-      <w:r>
-        <w:instrText xml:space="preserve"> ADDIN ZOTERO_ITEM CSL_CITATION {"citationID":"2i99wDiU","properties":{"formattedCitation":"(2007)","plainCitation":"(2007)","noteIndex":0},"citationItems":[{"id":28628,"uris":["http://zotero.org/users/7107790/items/7CELMYEY"],"itemData":{"id":28628,"type":"chapter","abstract":"This article discusses contentious politics and social movements, specifically during the Philippines' turmoil of January 2001. It first defines ‘contentious politics’, and then relates it to social movement. It identifies the many ways of studying the dynamics of contention and ends with a study of democracy, violence, and several questions of the future of social movements.","container-title":"The Oxford Handbook of Comparative Politics","ISBN":"978-0-19-956602-0","note":"DOI: 10.1093/oxfordhb/9780199566020.003.0019","page":"435–460","publisher":"Oxford University Press","source":"Silverchair","title":"Contentious Politics and Social Movements","URL":"https://doi.org/10.1093/oxfordhb/9780199566020.003.0019","author":[{"family":"Tarrow","given":"Sidney"},{"family":"Tilly","given":"Charles"}],"editor":[{"family":"Boix","given":"Carles"},{"family":"Stokes","given":"Susan C."}],"accessed":{"date-parts":[["2023",6,30]]},"issued":{"date-parts":[["2007"]]},"citation-key":"tarrowContentiousPoliticsSocial2007"},"label":"page","suppress-author":true}],"schema":"https://github.com/citation-style-language/schema/raw/master/csl-citation.json"} </w:instrText>
-      </w:r>
-      <w:r>
-        <w:fldChar w:fldCharType="separate"/>
-      </w:r>
-      <w:r>
-        <w:rPr>
-          <w:noProof/>
-        </w:rPr>
-        <w:t>(2007)</w:t>
-      </w:r>
-      <w:r>
-        <w:fldChar w:fldCharType="end"/>
-      </w:r>
-      <w:r>
-        <w:t xml:space="preserve">, suggest that the field remains </w:t>
+        <w:t xml:space="preserve">The very research frontiers outlined by Goodwin and Goldstone suggest that the field remains </w:t>
       </w:r>
       <w:r>
         <w:t xml:space="preserve">fundamentally </w:t>
@@ -3679,27 +3650,1120 @@
     <w:p>
       <w:pPr>
         <w:spacing w:line="480" w:lineRule="auto"/>
-      </w:pPr>
+        <w:ind w:firstLine="720"/>
+      </w:pPr>
+      <w:r>
+        <w:t xml:space="preserve">Modernization theory is a version of the classical idea of Progress that has been part of sociological theory since Comte’s founding of the discipline in the 1830s, updated for the conditions of the post-World War II world, and is </w:t>
+      </w:r>
+      <w:r>
+        <w:t xml:space="preserve">perhaps most closely associated with </w:t>
+      </w:r>
+      <w:r>
+        <w:lastRenderedPageBreak/>
+        <w:t xml:space="preserve">Rostow </w:t>
+      </w:r>
+      <w:r>
+        <w:fldChar w:fldCharType="begin"/>
+      </w:r>
+      <w:r>
+        <w:instrText xml:space="preserve"> ADDIN ZOTERO_ITEM CSL_CITATION {"citationID":"4AyxRwnt","properties":{"formattedCitation":"(1960)","plainCitation":"(1960)","noteIndex":0},"citationItems":[{"id":54742,"uris":["http://zotero.org/users/7107790/items/8TVSFREC"],"itemData":{"id":54742,"type":"book","event-place":"Cambridge England","language":"English","note":"section: x pages, 2 unnumbered pages, 178 pages, 2 unnumbered pages : illustrations ; 21 cm","number-of-pages":"178","publisher":"Cambridge University Press","publisher-place":"Cambridge England","source":"WorldCat Discovery Service","title":"The stages of economic growth: a non-Communist manifesto","title-short":"The stages of economic growth","author":[{"family":"Rostow","given":"W. W."}],"issued":{"date-parts":[["1960"]]},"citation-key":"rostowStagesEconomicGrowth1960"},"label":"page","suppress-author":true}],"schema":"https://github.com/citation-style-language/schema/raw/master/csl-citation.json"} </w:instrText>
+      </w:r>
+      <w:r>
+        <w:fldChar w:fldCharType="separate"/>
+      </w:r>
+      <w:r>
+        <w:rPr>
+          <w:noProof/>
+        </w:rPr>
+        <w:t>(1960)</w:t>
+      </w:r>
+      <w:r>
+        <w:fldChar w:fldCharType="end"/>
+      </w:r>
+      <w:r>
+        <w:t>. “Modernization” is understood as a fundamental process of the contemporary world</w:t>
+      </w:r>
+      <w:r>
+        <w:t xml:space="preserve"> and </w:t>
+      </w:r>
+      <w:r>
+        <w:t xml:space="preserve">a secular trend </w:t>
+      </w:r>
+      <w:r>
+        <w:t>in</w:t>
+      </w:r>
+      <w:r>
+        <w:t xml:space="preserve"> all societies</w:t>
+      </w:r>
+      <w:r>
+        <w:t xml:space="preserve"> since the Scientific and Industrial Revolutions revealed the conditions for economic growth. There is a staged path of economic development</w:t>
+      </w:r>
+      <w:r>
+        <w:t xml:space="preserve"> from “traditional” agrarian subsistence to “modern” industrial economies</w:t>
+      </w:r>
+      <w:r>
+        <w:t xml:space="preserve">, which is accompanied by similarly staged paths of social and political development – </w:t>
+      </w:r>
+      <w:r>
+        <w:t xml:space="preserve">urbanization, secularization, </w:t>
+      </w:r>
+      <w:r>
+        <w:t xml:space="preserve">and </w:t>
+      </w:r>
+      <w:r>
+        <w:t>bureaucratization</w:t>
+      </w:r>
+      <w:r>
+        <w:t xml:space="preserve"> on the one hand, ultimate </w:t>
+      </w:r>
+      <w:r>
+        <w:t>democratization</w:t>
+      </w:r>
+      <w:r>
+        <w:rPr>
+          <w:rStyle w:val="FootnoteReference"/>
+        </w:rPr>
+        <w:footnoteReference w:id="8"/>
+      </w:r>
+      <w:r>
+        <w:t xml:space="preserve"> on the other.</w:t>
+      </w:r>
+      <w:r>
+        <w:t xml:space="preserve"> But, if the direction of travel is clear and inescapable, the road along the way is not devoid of </w:t>
+      </w:r>
+      <w:r>
+        <w:t xml:space="preserve">hazards and </w:t>
+      </w:r>
+      <w:r>
+        <w:t>conflict</w:t>
+      </w:r>
+      <w:r>
+        <w:t>,</w:t>
+      </w:r>
+      <w:r>
+        <w:t xml:space="preserve"> and each state must travel it on its own. Which is where the question of revolutions come in.</w:t>
+      </w:r>
     </w:p>
     <w:p>
       <w:pPr>
         <w:spacing w:line="480" w:lineRule="auto"/>
-      </w:pPr>
+        <w:ind w:firstLine="720"/>
+      </w:pPr>
+      <w:r>
+        <w:t xml:space="preserve">The key exemplars of modernization theory in the study of revolutions are taken to be Johnson </w:t>
+      </w:r>
+      <w:r>
+        <w:fldChar w:fldCharType="begin"/>
+      </w:r>
+      <w:r>
+        <w:instrText xml:space="preserve"> ADDIN ZOTERO_ITEM CSL_CITATION {"citationID":"bs8Mmd8X","properties":{"formattedCitation":"(1966)","plainCitation":"(1966)","noteIndex":0},"citationItems":[{"id":54741,"uris":["http://zotero.org/users/7107790/items/DYJVRZT3"],"itemData":{"id":54741,"type":"book","collection-title":"Basic studies in politics","event-place":"Boston","language":"English","note":"section: xviii, 191 pages 21 cm","number-of-pages":"xviii, 191","publisher":"Little, Brown","publisher-place":"Boston","source":"WorldCat Discovery Service","title":"Revolutionary change","author":[{"family":"Johnson","given":"Chalmers"}],"issued":{"date-parts":[["1966"]]},"citation-key":"johnsonRevolutionaryChange1966"},"label":"page","suppress-author":true}],"schema":"https://github.com/citation-style-language/schema/raw/master/csl-citation.json"} </w:instrText>
+      </w:r>
+      <w:r>
+        <w:fldChar w:fldCharType="separate"/>
+      </w:r>
+      <w:r>
+        <w:rPr>
+          <w:noProof/>
+        </w:rPr>
+        <w:t>(1966)</w:t>
+      </w:r>
+      <w:r>
+        <w:fldChar w:fldCharType="end"/>
+      </w:r>
+      <w:r>
+        <w:t xml:space="preserve">, </w:t>
+      </w:r>
+      <w:r>
+        <w:t xml:space="preserve">Huntington </w:t>
+      </w:r>
+      <w:r>
+        <w:fldChar w:fldCharType="begin"/>
+      </w:r>
+      <w:r>
+        <w:instrText xml:space="preserve"> ADDIN ZOTERO_ITEM CSL_CITATION {"citationID":"4bOJnWWF","properties":{"formattedCitation":"(1968)","plainCitation":"(1968)","noteIndex":0},"citationItems":[{"id":54739,"uris":["http://zotero.org/users/7107790/items/ZAYEIQ5T"],"itemData":{"id":54739,"type":"book","collection-title":"Henry L. Stimson lectures, Yale University","event-place":"New Haven, Conn.","ISBN":"978-0-300-11620-5","language":"English","note":"section: xx, 487 pages ; 21 cm.","number-of-pages":"xx, 487","publisher":"Yale University Press","publisher-place":"New Haven, Conn.","source":"WorldCat Discovery Service","title":"Political order in changing societies","author":[{"family":"Huntington","given":"Samuel P."}],"issued":{"date-parts":[["1968"]]},"citation-key":"huntingtonPoliticalOrderChanging1968"},"label":"page","suppress-author":true}],"schema":"https://github.com/citation-style-language/schema/raw/master/csl-citation.json"} </w:instrText>
+      </w:r>
+      <w:r>
+        <w:fldChar w:fldCharType="separate"/>
+      </w:r>
+      <w:r>
+        <w:rPr>
+          <w:noProof/>
+        </w:rPr>
+        <w:t>(1968)</w:t>
+      </w:r>
+      <w:r>
+        <w:fldChar w:fldCharType="end"/>
+      </w:r>
+      <w:r>
+        <w:t>,</w:t>
+      </w:r>
+      <w:r>
+        <w:t xml:space="preserve"> and </w:t>
+      </w:r>
+      <w:proofErr w:type="spellStart"/>
+      <w:r>
+        <w:t>Gurr</w:t>
+      </w:r>
+      <w:proofErr w:type="spellEnd"/>
+      <w:r>
+        <w:t xml:space="preserve"> </w:t>
+      </w:r>
+      <w:r>
+        <w:fldChar w:fldCharType="begin"/>
+      </w:r>
+      <w:r>
+        <w:instrText xml:space="preserve"> ADDIN ZOTERO_ITEM CSL_CITATION {"citationID":"6pmI9cRQ","properties":{"formattedCitation":"(1970)","plainCitation":"(1970)","noteIndex":0},"citationItems":[{"id":54740,"uris":["http://zotero.org/users/7107790/items/P5QICXFY"],"itemData":{"id":54740,"type":"book","event-place":"Princeton, New Jersey","ISBN":"978-0-691-07528-0","language":"English","note":"section: xi, 421 pages : illustrations ; 25 cm","number-of-pages":"xi, 421","publisher":"Princeton University Press","publisher-place":"Princeton, New Jersey","source":"WorldCat Discovery Service","title":"Why men rebel","author":[{"family":"Gurr","given":"Ted Robert"}],"issued":{"date-parts":[["1970"]]},"citation-key":"gurrWhyMenRebel1970"},"label":"page","suppress-author":true}],"schema":"https://github.com/citation-style-language/schema/raw/master/csl-citation.json"} </w:instrText>
+      </w:r>
+      <w:r>
+        <w:fldChar w:fldCharType="separate"/>
+      </w:r>
+      <w:r>
+        <w:rPr>
+          <w:noProof/>
+        </w:rPr>
+        <w:t>(1970)</w:t>
+      </w:r>
+      <w:r>
+        <w:fldChar w:fldCharType="end"/>
+      </w:r>
+      <w:r>
+        <w:t>.</w:t>
+      </w:r>
+      <w:r>
+        <w:t xml:space="preserve"> Johnson </w:t>
+      </w:r>
+      <w:r>
+        <w:fldChar w:fldCharType="begin"/>
+      </w:r>
+      <w:r>
+        <w:instrText xml:space="preserve"> ADDIN ZOTERO_ITEM CSL_CITATION {"citationID":"bs4J1x8t","properties":{"formattedCitation":"(1966)","plainCitation":"(1966)","noteIndex":0},"citationItems":[{"id":54741,"uris":["http://zotero.org/users/7107790/items/DYJVRZT3"],"itemData":{"id":54741,"type":"book","collection-title":"Basic studies in politics","event-place":"Boston","language":"English","note":"section: xviii, 191 pages 21 cm","number-of-pages":"xviii, 191","publisher":"Little, Brown","publisher-place":"Boston","source":"WorldCat Discovery Service","title":"Revolutionary change","author":[{"family":"Johnson","given":"Chalmers"}],"issued":{"date-parts":[["1966"]]},"citation-key":"johnsonRevolutionaryChange1966"},"label":"page","suppress-author":true}],"schema":"https://github.com/citation-style-language/schema/raw/master/csl-citation.json"} </w:instrText>
+      </w:r>
+      <w:r>
+        <w:fldChar w:fldCharType="separate"/>
+      </w:r>
+      <w:r>
+        <w:rPr>
+          <w:noProof/>
+        </w:rPr>
+        <w:t>(1966)</w:t>
+      </w:r>
+      <w:r>
+        <w:fldChar w:fldCharType="end"/>
+      </w:r>
+      <w:r>
+        <w:t xml:space="preserve"> is presented as the exponent of revolutions due to </w:t>
+      </w:r>
+      <w:r>
+        <w:rPr>
+          <w:i/>
+          <w:iCs/>
+        </w:rPr>
+        <w:t>social</w:t>
+      </w:r>
+      <w:r>
+        <w:t xml:space="preserve"> (and specifically </w:t>
+      </w:r>
+      <w:r>
+        <w:rPr>
+          <w:i/>
+          <w:iCs/>
+        </w:rPr>
+        <w:t>value</w:t>
+      </w:r>
+      <w:r>
+        <w:t xml:space="preserve">) changes during the transition from “traditional” to “modern” societies. Increased mobility, </w:t>
+      </w:r>
+      <w:r>
+        <w:t>trade, and communications</w:t>
+      </w:r>
+      <w:r>
+        <w:t xml:space="preserve"> undermine</w:t>
+      </w:r>
+      <w:r>
+        <w:t xml:space="preserve"> the “traditional values” of a static, subsistence life, while the organization of social and political life remain</w:t>
+      </w:r>
+      <w:r>
+        <w:t>s</w:t>
+      </w:r>
+      <w:r>
+        <w:t xml:space="preserve"> tied to those values. Huntington </w:t>
+      </w:r>
+      <w:r>
+        <w:fldChar w:fldCharType="begin"/>
+      </w:r>
+      <w:r>
+        <w:instrText xml:space="preserve"> ADDIN ZOTERO_ITEM CSL_CITATION {"citationID":"3iEwQhgH","properties":{"formattedCitation":"(1968)","plainCitation":"(1968)","noteIndex":0},"citationItems":[{"id":54739,"uris":["http://zotero.org/users/7107790/items/ZAYEIQ5T"],"itemData":{"id":54739,"type":"book","collection-title":"Henry L. Stimson lectures, Yale University","event-place":"New Haven, Conn.","ISBN":"978-0-300-11620-5","language":"English","note":"section: xx, 487 pages ; 21 cm.","number-of-pages":"xx, 487","publisher":"Yale University Press","publisher-place":"New Haven, Conn.","source":"WorldCat Discovery Service","title":"Political order in changing societies","author":[{"family":"Huntington","given":"Samuel P."}],"issued":{"date-parts":[["1968"]]},"citation-key":"huntingtonPoliticalOrderChanging1968"},"label":"page","suppress-author":true}],"schema":"https://github.com/citation-style-language/schema/raw/master/csl-citation.json"} </w:instrText>
+      </w:r>
+      <w:r>
+        <w:fldChar w:fldCharType="separate"/>
+      </w:r>
+      <w:r>
+        <w:rPr>
+          <w:noProof/>
+        </w:rPr>
+        <w:t>(1968)</w:t>
+      </w:r>
+      <w:r>
+        <w:fldChar w:fldCharType="end"/>
+      </w:r>
+      <w:r>
+        <w:t xml:space="preserve"> is </w:t>
+      </w:r>
+      <w:r>
+        <w:t>more focused on</w:t>
+      </w:r>
+      <w:r>
+        <w:t xml:space="preserve"> specifically </w:t>
+      </w:r>
+      <w:r>
+        <w:rPr>
+          <w:i/>
+          <w:iCs/>
+        </w:rPr>
+        <w:t>political</w:t>
+      </w:r>
+      <w:r>
+        <w:t xml:space="preserve"> changes.</w:t>
+      </w:r>
+      <w:r>
+        <w:t xml:space="preserve"> States support and encourage the participation of their populations in the market economy, not least through expanding education, but refuse to similarly support people’s political participation. </w:t>
+      </w:r>
+      <w:proofErr w:type="spellStart"/>
+      <w:r>
+        <w:t>Gurr</w:t>
+      </w:r>
+      <w:proofErr w:type="spellEnd"/>
+      <w:r>
+        <w:t xml:space="preserve"> </w:t>
+      </w:r>
+      <w:r>
+        <w:fldChar w:fldCharType="begin"/>
+      </w:r>
+      <w:r>
+        <w:instrText xml:space="preserve"> ADDIN ZOTERO_ITEM CSL_CITATION {"citationID":"z5UfnNIQ","properties":{"formattedCitation":"(1970)","plainCitation":"(1970)","noteIndex":0},"citationItems":[{"id":54740,"uris":["http://zotero.org/users/7107790/items/P5QICXFY"],"itemData":{"id":54740,"type":"book","event-place":"Princeton, New Jersey","ISBN":"978-0-691-07528-0","language":"English","note":"section: xi, 421 pages : illustrations ; 25 cm","number-of-pages":"xi, 421","publisher":"Princeton University Press","publisher-place":"Princeton, New Jersey","source":"WorldCat Discovery Service","title":"Why men rebel","author":[{"family":"Gurr","given":"Ted Robert"}],"issued":{"date-parts":[["1970"]]},"citation-key":"gurrWhyMenRebel1970"},"label":"page","suppress-author":true}],"schema":"https://github.com/citation-style-language/schema/raw/master/csl-citation.json"} </w:instrText>
+      </w:r>
+      <w:r>
+        <w:fldChar w:fldCharType="separate"/>
+      </w:r>
+      <w:r>
+        <w:rPr>
+          <w:noProof/>
+        </w:rPr>
+        <w:t>(1970)</w:t>
+      </w:r>
+      <w:r>
+        <w:fldChar w:fldCharType="end"/>
+      </w:r>
+      <w:r>
+        <w:t xml:space="preserve"> is framed as more “psychological”, but it may be more appropriate to say that he is a proponent of specifically </w:t>
+      </w:r>
+      <w:r>
+        <w:rPr>
+          <w:i/>
+          <w:iCs/>
+        </w:rPr>
+        <w:t>economic</w:t>
+      </w:r>
+      <w:r>
+        <w:t xml:space="preserve"> changes. A rising standard of living (especially if </w:t>
+      </w:r>
+      <w:r>
+        <w:rPr>
+          <w:i/>
+          <w:iCs/>
+        </w:rPr>
+        <w:t>rapidly</w:t>
+      </w:r>
+      <w:r>
+        <w:t xml:space="preserve"> rising) creates a “revolution of rising expectations” that can outpace actual economic performance, </w:t>
+      </w:r>
+      <w:r>
+        <w:lastRenderedPageBreak/>
+        <w:t>especially if growth slows</w:t>
+      </w:r>
+      <w:r>
+        <w:t xml:space="preserve"> or there is an actual downturn, and the consequent “relative deprivation” produces revolutionary impulses</w:t>
+      </w:r>
+      <w:r>
+        <w:rPr>
+          <w:rStyle w:val="FootnoteReference"/>
+        </w:rPr>
+        <w:footnoteReference w:id="9"/>
+      </w:r>
+      <w:r>
+        <w:t>.</w:t>
+      </w:r>
     </w:p>
     <w:p>
       <w:pPr>
         <w:spacing w:line="480" w:lineRule="auto"/>
-      </w:pPr>
+        <w:ind w:firstLine="720"/>
+      </w:pPr>
+      <w:r>
+        <w:t xml:space="preserve">The commonality between them is that there is a disjunction in the developmental sequence that needs to be rectified – certain aspects of </w:t>
+      </w:r>
+      <w:r>
+        <w:t>social life</w:t>
+      </w:r>
+      <w:r>
+        <w:t xml:space="preserve"> are getting too far out ahead of other aspects and effort is demanded to get the laggard elements to catch up</w:t>
+      </w:r>
+      <w:r>
+        <w:rPr>
+          <w:rStyle w:val="FootnoteReference"/>
+        </w:rPr>
+        <w:footnoteReference w:id="10"/>
+      </w:r>
+      <w:r>
+        <w:t>.</w:t>
+      </w:r>
+      <w:r>
+        <w:t xml:space="preserve"> The key </w:t>
+      </w:r>
+      <w:r>
+        <w:t xml:space="preserve">to whether such efforts become revolutionary is then the reaction of political authorities. If they provide ways to accommodate or facilitate the necessary changes, revolution becomes unlikely. If they actively resist and repress the necessary changes, a revolutionary situation emerges. </w:t>
+      </w:r>
+      <w:r>
+        <w:t>“Ascending or aspiring groups</w:t>
+      </w:r>
+      <w:r>
+        <w:t>,</w:t>
+      </w:r>
+      <w:r>
+        <w:t xml:space="preserve"> and rigid or inflexible institutions are the stuff of which revolutions are made”</w:t>
+      </w:r>
+      <w:r>
+        <w:t xml:space="preserve"> </w:t>
+      </w:r>
+      <w:r>
+        <w:fldChar w:fldCharType="begin"/>
+      </w:r>
+      <w:r>
+        <w:instrText xml:space="preserve"> ADDIN ZOTERO_ITEM CSL_CITATION {"citationID":"nBna0Baf","properties":{"formattedCitation":"(Huntington 1968:275)","plainCitation":"(Huntington 1968:275)","noteIndex":0},"citationItems":[{"id":54739,"uris":["http://zotero.org/users/7107790/items/ZAYEIQ5T"],"itemData":{"id":54739,"type":"book","collection-title":"Henry L. Stimson lectures, Yale University","event-place":"New Haven, Conn.","ISBN":"978-0-300-11620-5","language":"English","note":"section: xx, 487 pages ; 21 cm.","number-of-pages":"xx, 487","publisher":"Yale University Press","publisher-place":"New Haven, Conn.","source":"WorldCat Discovery Service","title":"Political order in changing societies","author":[{"family":"Huntington","given":"Samuel P."}],"issued":{"date-parts":[["1968"]]},"citation-key":"huntingtonPoliticalOrderChanging1968"},"locator":"275","label":"page"}],"schema":"https://github.com/citation-style-language/schema/raw/master/csl-citation.json"} </w:instrText>
+      </w:r>
+      <w:r>
+        <w:fldChar w:fldCharType="separate"/>
+      </w:r>
+      <w:r>
+        <w:rPr>
+          <w:noProof/>
+        </w:rPr>
+        <w:t>(Huntington 1968:275)</w:t>
+      </w:r>
+      <w:r>
+        <w:fldChar w:fldCharType="end"/>
+      </w:r>
+      <w:r>
+        <w:t>.</w:t>
+      </w:r>
     </w:p>
     <w:p>
       <w:pPr>
         <w:spacing w:line="480" w:lineRule="auto"/>
       </w:pPr>
-      <w:r>
-        <w:t>D</w:t>
-      </w:r>
-      <w:r>
-        <w:t>EFINITION OF REVOLUTION: “</w:t>
+    </w:p>
+    <w:p>
+      <w:pPr>
+        <w:spacing w:line="480" w:lineRule="auto"/>
+      </w:pPr>
+      <w:r>
+        <w:rPr>
+          <w:b/>
+          <w:bCs/>
+          <w:i/>
+          <w:iCs/>
+        </w:rPr>
+        <w:t>Marxist Theory</w:t>
+      </w:r>
+    </w:p>
+    <w:p>
+      <w:pPr>
+        <w:spacing w:line="480" w:lineRule="auto"/>
+      </w:pPr>
+      <w:r>
+        <w:tab/>
+        <w:t xml:space="preserve">Revolution is, of course, a core concept of Marxist theory. </w:t>
+      </w:r>
+      <w:r>
+        <w:t xml:space="preserve">But this elides an important distinction, which seems poorly recognized in the prevailing narrative (if also amongst Marxists). The important revolution is the revolution in the </w:t>
+      </w:r>
+      <w:r>
+        <w:rPr>
+          <w:i/>
+          <w:iCs/>
+        </w:rPr>
+        <w:t>mode of production</w:t>
+      </w:r>
+      <w:r>
+        <w:t>, the transition from wage-labour without ownership of the means of production under capitalism</w:t>
+      </w:r>
+      <w:r>
+        <w:t xml:space="preserve"> to collective ownership of the means of production under socialism. This is seen as following on a </w:t>
+      </w:r>
+      <w:r>
+        <w:rPr>
+          <w:i/>
+          <w:iCs/>
+        </w:rPr>
+        <w:t>political</w:t>
+      </w:r>
+      <w:r>
+        <w:t xml:space="preserve"> revolution, in which the working class seizes control of the </w:t>
+      </w:r>
+      <w:r>
+        <w:lastRenderedPageBreak/>
+        <w:t xml:space="preserve">state. The seizure of state power is intended to </w:t>
+      </w:r>
+      <w:r>
+        <w:rPr>
+          <w:i/>
+          <w:iCs/>
+        </w:rPr>
+        <w:t>facilitate</w:t>
+      </w:r>
+      <w:r>
+        <w:t xml:space="preserve"> the revolution in the mode of production, not least by preventing use of its armed forces against the working class, but the political revolution is </w:t>
+      </w:r>
+      <w:r>
+        <w:t>not</w:t>
+      </w:r>
+      <w:r>
+        <w:t xml:space="preserve"> </w:t>
+      </w:r>
+      <w:r>
+        <w:rPr>
+          <w:i/>
+          <w:iCs/>
+        </w:rPr>
+        <w:t>itself</w:t>
+      </w:r>
+      <w:r>
+        <w:t xml:space="preserve"> “the Revolution” which Marxism seeks.</w:t>
+      </w:r>
+      <w:r>
+        <w:t xml:space="preserve"> </w:t>
+      </w:r>
+      <w:r>
+        <w:t xml:space="preserve">It is not clear that the idea of “social revolution” (even as defined by Skocpol </w:t>
+      </w:r>
+      <w:r>
+        <w:fldChar w:fldCharType="begin"/>
+      </w:r>
+      <w:r>
+        <w:instrText xml:space="preserve"> ADDIN ZOTERO_ITEM CSL_CITATION {"citationID":"NiRqdXue","properties":{"formattedCitation":"(1979:4)","plainCitation":"(1979:4)","noteIndex":0},"citationItems":[{"id":26958,"uris":["http://zotero.org/users/7107790/items/IN667G2H"],"itemData":{"id":26958,"type":"book","call-number":"HM283 .S56","event-place":"Cambridge","ISBN":"978-0-521-22439-0","number-of-pages":"407","publisher":"Cambridge University Press","publisher-place":"Cambridge","source":"Library of Congress ISBN","title":"States and Social Revolutions: A Comparative Analysis of France, Russia, and China","title-short":"States and social revolutions","author":[{"family":"Skocpol","given":"Theda"}],"issued":{"date-parts":[["1979"]]},"citation-key":"skocpolStatesSocialRevolutions1979"},"locator":"4","label":"page","suppress-author":true}],"schema":"https://github.com/citation-style-language/schema/raw/master/csl-citation.json"} </w:instrText>
+      </w:r>
+      <w:r>
+        <w:fldChar w:fldCharType="separate"/>
+      </w:r>
+      <w:r>
+        <w:rPr>
+          <w:noProof/>
+        </w:rPr>
+        <w:t>(1979:4)</w:t>
+      </w:r>
+      <w:r>
+        <w:fldChar w:fldCharType="end"/>
+      </w:r>
+      <w:r>
+        <w:t xml:space="preserve"> – </w:t>
+      </w:r>
+      <w:r>
+        <w:t>“</w:t>
+      </w:r>
+      <w:r>
+        <w:t>rapid, basic transformations of a society's state and class structures</w:t>
+      </w:r>
+      <w:r>
+        <w:t>”</w:t>
+      </w:r>
+      <w:r>
+        <w:t xml:space="preserve"> – much less in the later narratives</w:t>
+      </w:r>
+      <w:r>
+        <w:t>)</w:t>
+      </w:r>
+      <w:r>
+        <w:t xml:space="preserve"> is sufficiently precise here, which matters in terms of the exemplars of “socialist” revolutions considered</w:t>
+      </w:r>
+      <w:r>
+        <w:t xml:space="preserve"> and the challenges they pose. But perhaps I get ahead of myself.</w:t>
+      </w:r>
+    </w:p>
+    <w:p>
+      <w:pPr>
+        <w:spacing w:line="480" w:lineRule="auto"/>
+      </w:pPr>
+      <w:r>
+        <w:tab/>
+      </w:r>
+      <w:r>
+        <w:t xml:space="preserve">The important feature of the Marxist theory is class struggle. The classes that are party to that struggle vary across modes of production, but in capitalism the crucial actors are conceived as the capitalist “(haut) bourgeoisie” and “proletarian” industrial </w:t>
+      </w:r>
+      <w:proofErr w:type="gramStart"/>
+      <w:r>
+        <w:t>wage-workers</w:t>
+      </w:r>
+      <w:proofErr w:type="gramEnd"/>
+      <w:r>
+        <w:t xml:space="preserve">. </w:t>
+      </w:r>
+      <w:r>
+        <w:t xml:space="preserve">Industrial labour in the factory is already visibly and practically “social”, which serves as the basis for the proletariat to organize itself to realize the social character of production </w:t>
+      </w:r>
+      <w:r>
+        <w:rPr>
+          <w:i/>
+          <w:iCs/>
+        </w:rPr>
+        <w:t>de jure</w:t>
+      </w:r>
+      <w:r>
+        <w:t xml:space="preserve"> and not just </w:t>
+      </w:r>
+      <w:r>
+        <w:rPr>
+          <w:i/>
+          <w:iCs/>
+        </w:rPr>
+        <w:t>de facto</w:t>
+      </w:r>
+      <w:r>
+        <w:t>: the revolution</w:t>
+      </w:r>
+      <w:r>
+        <w:t xml:space="preserve">. As the strength of the working class will be greatest where industrialism is most advanced, it is presumed that the leading capitalist states will be ripest for revolution. </w:t>
+      </w:r>
+    </w:p>
+    <w:p>
+      <w:pPr>
+        <w:spacing w:line="480" w:lineRule="auto"/>
+      </w:pPr>
+      <w:r>
+        <w:tab/>
+        <w:t xml:space="preserve">But, of course, </w:t>
+      </w:r>
+      <w:r>
+        <w:t xml:space="preserve">the countries where professedly “socialist” revolutions took place were not the leading capitalist states, with the highest rates of industrialization. Rather, they occurred in predominantly agrarian states and, if anything, the degree of industrialization preceding such revolutions declined over time. </w:t>
+      </w:r>
+      <w:r>
+        <w:t>Moreover, t</w:t>
+      </w:r>
+      <w:r>
+        <w:t>he agent of those revolutions</w:t>
+      </w:r>
+      <w:r>
+        <w:t xml:space="preserve"> was not so much industrial workers as agrarian ones: peasants. Goodwin </w:t>
+      </w:r>
+      <w:r>
+        <w:fldChar w:fldCharType="begin"/>
+      </w:r>
+      <w:r>
+        <w:instrText xml:space="preserve"> ADDIN ZOTERO_ITEM CSL_CITATION {"citationID":"l3qfHKI4","properties":{"formattedCitation":"(2005)","plainCitation":"(2005)","noteIndex":0},"citationItems":[{"id":30047,"uris":["http://zotero.org/users/7107790/items/79GVWB2D"],"itemData":{"id":30047,"type":"chapter","abstract":"The sociological study of revolutions has made enormous explanatory strides during the past two decades. We now understand much better than previously both the “classic” revolutions in England, France, and Russia and more recent revolutions in so-called developing societies (e.g., China, Vietnam, Cuba, Iran, and Nicaragua). Some scholars have also fruitfully examined the collapse of communism in the Soviet Union and Eastern Europe as a peculiar type of revolution, and there is a growing literature on so-called Islamist movements as a revolutionary phenomenon. According to Randall Collins, “The most striking accumulation of knowledge” in the field of macrohistory “has taken place on Marx's favorite topic, revolution” (1999:3).Sociologists have been especially interested in understanding “great” or “social” revolutions, that is, revolutions that bring about not only a change of political regime but also fundamental economic and perhaps cultural change (but cf. Tilly, 1993). Social scientists in the United States in particular have been especially fascinated with such revolutions – perhaps because of the often strenuous efforts by their own government to prevent or reverse such revolutions, or perhaps because the United States itself was borne of a revolution that some analysts consider “great” or “radical” (e.g., Lipset, 1988; Wood, 1992). Crane Brinton (1965[1938]), Barrington Moore (1966), Chalmers Johnson (1982[1966]), Ted Robert Gurr (1970), Samuel Huntington (1968), Eric Wolf (1969), Jeffery Paige (1975, 1997), and Ellen Kay Trimberger (1978) are just a few of the scholars who have made important contributions to this tradition.","container-title":"The Handbook of Political Sociology: States, Civil Societies, and Globalization","event-place":"Cambridge","ISBN":"978-0-521-52620-3","language":"English","note":"DOI: 10.1017/CBO9780511818059.022","page":"404-422","publisher":"Cambridge University Press","publisher-place":"Cambridge","source":"Cambridge University Press","title":"Revolutions and Revolutionary Movements","URL":"https://www.cambridge.org/core/books/handbook-of-political-sociology/revolutions-and-revolutionary-movements/F7C7F7EE262EFC0FD30554D76E04B42C","editor":[{"family":"Hicks","given":"Alexander M."},{"family":"Schwartz","given":"Mildred A."},{"family":"Alford","given":"Robert R."},{"family":"Janoski","given":"Thomas"}],"author":[{"family":"Goodwin","given":"Jeffrey"}],"accessed":{"date-parts":[["2023",10,29]]},"issued":{"date-parts":[["2005"]]},"citation-key":"goodwinRevolutionsRevolutionaryMovements2005"},"label":"page","suppress-author":true}],"schema":"https://github.com/citation-style-language/schema/raw/master/csl-citation.json"} </w:instrText>
+      </w:r>
+      <w:r>
+        <w:fldChar w:fldCharType="separate"/>
+      </w:r>
+      <w:r>
+        <w:rPr>
+          <w:rFonts w:ascii="Aptos" w:cs="Times New Roman"/>
+          <w:kern w:val="0"/>
+          <w:lang w:val="en-US"/>
+        </w:rPr>
+        <w:t>(2005)</w:t>
+      </w:r>
+      <w:r>
+        <w:fldChar w:fldCharType="end"/>
+      </w:r>
+      <w:r>
+        <w:t xml:space="preserve"> </w:t>
+      </w:r>
+      <w:r>
+        <w:t>reviews some of the Marxist dispute</w:t>
+      </w:r>
+      <w:r>
+        <w:t xml:space="preserve"> about </w:t>
+      </w:r>
+      <w:r>
+        <w:rPr>
+          <w:i/>
+          <w:iCs/>
+        </w:rPr>
+        <w:t>which</w:t>
+      </w:r>
+      <w:r>
+        <w:t xml:space="preserve"> peasants</w:t>
+      </w:r>
+      <w:r>
+        <w:t xml:space="preserve"> were most revolutionary </w:t>
+      </w:r>
+      <w:r>
+        <w:lastRenderedPageBreak/>
+        <w:fldChar w:fldCharType="begin"/>
+      </w:r>
+      <w:r>
+        <w:instrText xml:space="preserve"> ADDIN ZOTERO_ITEM CSL_CITATION {"citationID":"4ouTOH1G","properties":{"unsorted":true,"formattedCitation":"(Wolf 1969; Paige 1975)","plainCitation":"(Wolf 1969; Paige 1975)","noteIndex":0},"citationItems":[{"id":54753,"uris":["http://zotero.org/users/7107790/items/BJHLAEHI"],"itemData":{"id":54753,"type":"book","event-place":"London","ISBN":"978-0-571-09611-4","language":"English","note":"section: xix, 328 pages : 6 maps ; 23 cm","number-of-pages":"xix, 328","publisher":"Faber and Faber Ltd","publisher-place":"London","source":"WorldCat Discovery Service","title":"Peasant wars of the twentieth century","author":[{"family":"Wolf","given":"Eric R."}],"issued":{"date-parts":[["1969"]]},"citation-key":"wolfPeasantWarsTwentieth1969"}},{"id":54754,"uris":["http://zotero.org/users/7107790/items/XUP5YHQK"],"itemData":{"id":54754,"type":"book","event-place":"New York","ISBN":"978-0-02-923580-5","language":"English","note":"section: xiv, 435 pages : illustrations ; 25 cm","number-of-pages":"xiv, 435","publisher":"Free Press","publisher-place":"New York","source":"WorldCat Discovery Service","title":"Agrarian revolution: social movements and export agriculture in the underdeveloped world","title-short":"Agrarian revolution","author":[{"family":"Paige","given":"Jeffery M."}],"issued":{"date-parts":[["1975"]]},"citation-key":"paigeAgrarianRevolutionSocial1975"}}],"schema":"https://github.com/citation-style-language/schema/raw/master/csl-citation.json"} </w:instrText>
+      </w:r>
+      <w:r>
+        <w:fldChar w:fldCharType="separate"/>
+      </w:r>
+      <w:r>
+        <w:rPr>
+          <w:noProof/>
+        </w:rPr>
+        <w:t>(Wolf 1969; Paige 1975)</w:t>
+      </w:r>
+      <w:r>
+        <w:fldChar w:fldCharType="end"/>
+      </w:r>
+      <w:r>
+        <w:t xml:space="preserve">, but that need not concern us here beyond its demonstration of one key point about Marxist analysis: the centrality of </w:t>
+      </w:r>
+      <w:r>
+        <w:rPr>
+          <w:i/>
+          <w:iCs/>
+        </w:rPr>
+        <w:t>detailed class analysis</w:t>
+      </w:r>
+      <w:r>
+        <w:t xml:space="preserve"> to its comparative-historical investigations. The theory can be stated in very abstract and logical terms </w:t>
+      </w:r>
+      <w:r>
+        <w:fldChar w:fldCharType="begin"/>
+      </w:r>
+      <w:r>
+        <w:instrText xml:space="preserve"> ADDIN ZOTERO_ITEM CSL_CITATION {"citationID":"EhlLoQvO","properties":{"formattedCitation":"(cf. Shaikh 2016)","plainCitation":"(cf. Shaikh 2016)","noteIndex":0},"citationItems":[{"id":54677,"uris":["http://zotero.org/users/7107790/items/BZ96EJE8"],"itemData":{"id":54677,"type":"book","event-place":"New York, NY","ISBN":"978-0-19-939065-6","language":"English","number-of-volumes":"1 online resource (xxxv, 979 pages)","publisher":"Oxford University Press","publisher-place":"New York, NY","source":"WorldCat Discovery Service","title":"Capitalism: competition, conflict, crises","title-short":"Capitalism","URL":"http://site.ebrary.com/id/11138700","author":[{"family":"Shaikh","given":"Anwar"}],"accessed":{"date-parts":[["2024",8,28]]},"issued":{"date-parts":[["2016"]]},"citation-key":"shaikhCapitalismCompetitionConflict2016"},"label":"page","prefix":"cf. "}],"schema":"https://github.com/citation-style-language/schema/raw/master/csl-citation.json"} </w:instrText>
+      </w:r>
+      <w:r>
+        <w:fldChar w:fldCharType="separate"/>
+      </w:r>
+      <w:r>
+        <w:rPr>
+          <w:noProof/>
+        </w:rPr>
+        <w:t>(cf. Shaikh 2016)</w:t>
+      </w:r>
+      <w:r>
+        <w:fldChar w:fldCharType="end"/>
+      </w:r>
+      <w:r>
+        <w:t xml:space="preserve">. But </w:t>
+      </w:r>
+      <w:r>
+        <w:t>historical</w:t>
+      </w:r>
+      <w:r>
+        <w:t xml:space="preserve"> study </w:t>
+      </w:r>
+      <w:r>
+        <w:t>demands getting into the details.</w:t>
+      </w:r>
+    </w:p>
+    <w:p>
+      <w:pPr>
+        <w:spacing w:line="480" w:lineRule="auto"/>
+      </w:pPr>
+      <w:r>
+        <w:tab/>
+        <w:t xml:space="preserve">A last point which must also be made is that the revolutionary advance in the mode of production is presumed to be permanent, barring some catastrophic disaster that sets back total human productive capacity. More advanced modes of production are </w:t>
+      </w:r>
+      <w:r>
+        <w:rPr>
+          <w:i/>
+          <w:iCs/>
+        </w:rPr>
+        <w:t>more productive</w:t>
+      </w:r>
+      <w:r>
+        <w:t xml:space="preserve"> of social wealth, so reverting would make no sense. Yet, almost all allegedly “socialist” countries reverted to capitalism in the last quarter of the 20</w:t>
+      </w:r>
+      <w:r>
+        <w:rPr>
+          <w:vertAlign w:val="superscript"/>
+        </w:rPr>
+        <w:t>th</w:t>
+      </w:r>
+      <w:r>
+        <w:t xml:space="preserve"> century, in most cases reversing their political revolutions as well. </w:t>
+      </w:r>
+      <w:r>
+        <w:t>This is a matter of interest for the larger narrative and not just for Marxists.</w:t>
+      </w:r>
+    </w:p>
+    <w:p>
+      <w:pPr>
+        <w:spacing w:line="480" w:lineRule="auto"/>
+      </w:pPr>
+    </w:p>
+    <w:p>
+      <w:pPr>
+        <w:spacing w:line="480" w:lineRule="auto"/>
+      </w:pPr>
+      <w:r>
+        <w:rPr>
+          <w:b/>
+          <w:bCs/>
+          <w:i/>
+          <w:iCs/>
+        </w:rPr>
+        <w:t>State-centred, social-structural theories</w:t>
+      </w:r>
+    </w:p>
+    <w:p>
+      <w:pPr>
+        <w:spacing w:line="480" w:lineRule="auto"/>
+      </w:pPr>
+      <w:r>
+        <w:tab/>
+        <w:t xml:space="preserve">Which brings us to the alleged great advance, the state-centred theories of Skocpol </w:t>
+      </w:r>
+      <w:r>
+        <w:fldChar w:fldCharType="begin"/>
+      </w:r>
+      <w:r>
+        <w:instrText xml:space="preserve"> ADDIN ZOTERO_ITEM CSL_CITATION {"citationID":"6HC1Vy7Z","properties":{"formattedCitation":"(1979)","plainCitation":"(1979)","noteIndex":0},"citationItems":[{"id":26958,"uris":["http://zotero.org/users/7107790/items/IN667G2H"],"itemData":{"id":26958,"type":"book","call-number":"HM283 .S56","event-place":"Cambridge","ISBN":"978-0-521-22439-0","number-of-pages":"407","publisher":"Cambridge University Press","publisher-place":"Cambridge","source":"Library of Congress ISBN","title":"States and Social Revolutions: A Comparative Analysis of France, Russia, and China","title-short":"States and social revolutions","author":[{"family":"Skocpol","given":"Theda"}],"issued":{"date-parts":[["1979"]]},"citation-key":"skocpolStatesSocialRevolutions1979"},"label":"page","suppress-author":true}],"schema":"https://github.com/citation-style-language/schema/raw/master/csl-citation.json"} </w:instrText>
+      </w:r>
+      <w:r>
+        <w:fldChar w:fldCharType="separate"/>
+      </w:r>
+      <w:r>
+        <w:rPr>
+          <w:noProof/>
+        </w:rPr>
+        <w:t>(1979)</w:t>
+      </w:r>
+      <w:r>
+        <w:fldChar w:fldCharType="end"/>
+      </w:r>
+      <w:r>
+        <w:t xml:space="preserve"> and those following her. Skocpol’s work grew out of a</w:t>
+      </w:r>
+      <w:r>
+        <w:t xml:space="preserve"> critical</w:t>
+      </w:r>
+      <w:r>
+        <w:t xml:space="preserve"> engagement with Marxism</w:t>
+      </w:r>
+      <w:r>
+        <w:t xml:space="preserve"> and the key differentia of her work – a focus on structural determinants of revolution, rather than voluntarist ones; a focus on the world-system, not just intrastate processes (if without endorsing Wallerstein’s own approach); an</w:t>
+      </w:r>
+      <w:r>
+        <w:t xml:space="preserve">d, most importantly, a focus on the not just “relative” but potentially </w:t>
+      </w:r>
+      <w:r>
+        <w:rPr>
+          <w:i/>
+          <w:iCs/>
+        </w:rPr>
+        <w:t>actual</w:t>
+      </w:r>
+      <w:r>
+        <w:t xml:space="preserve"> autonomy of the state from the dominant class – reflect choices between </w:t>
+      </w:r>
+      <w:proofErr w:type="spellStart"/>
+      <w:r>
+        <w:t>Marxisms</w:t>
+      </w:r>
+      <w:proofErr w:type="spellEnd"/>
+      <w:r>
+        <w:t xml:space="preserve">, including (in the last case) to push beyond the Marxist state of the art. </w:t>
+      </w:r>
+      <w:r>
+        <w:t xml:space="preserve">Each of these prove important to her subsequent conclusion that </w:t>
+      </w:r>
+      <w:r>
+        <w:t xml:space="preserve">the outbreak of </w:t>
+      </w:r>
+      <w:r>
+        <w:t xml:space="preserve">social revolutions require direct pressure from more </w:t>
+      </w:r>
+      <w:r>
+        <w:lastRenderedPageBreak/>
+        <w:t>advanced competitor states, elite defection from the state, and organized peasants</w:t>
+      </w:r>
+      <w:r>
+        <w:t>, while their outcome depends on the degree of dispersion of productive assets</w:t>
+      </w:r>
+      <w:r>
+        <w:t xml:space="preserve">. </w:t>
+      </w:r>
+      <w:r>
+        <w:t xml:space="preserve">Subsequent work seems less engaged with these issues, such that Goodwin can summarily assert </w:t>
+      </w:r>
+      <w:r>
+        <w:t>that the approach explains revolutions “</w:t>
+      </w:r>
+      <w:r>
+        <w:t>in terms of fluctuations in the nature and extent of state power</w:t>
+      </w:r>
+      <w:r>
+        <w:t xml:space="preserve">” </w:t>
+      </w:r>
+      <w:r>
+        <w:fldChar w:fldCharType="begin"/>
+      </w:r>
+      <w:r>
+        <w:instrText xml:space="preserve"> ADDIN ZOTERO_ITEM CSL_CITATION {"citationID":"UPnZZ26X","properties":{"formattedCitation":"(2005:409)","plainCitation":"(2005:409)","noteIndex":0},"citationItems":[{"id":30047,"uris":["http://zotero.org/users/7107790/items/79GVWB2D"],"itemData":{"id":30047,"type":"chapter","abstract":"The sociological study of revolutions has made enormous explanatory strides during the past two decades. We now understand much better than previously both the “classic” revolutions in England, France, and Russia and more recent revolutions in so-called developing societies (e.g., China, Vietnam, Cuba, Iran, and Nicaragua). Some scholars have also fruitfully examined the collapse of communism in the Soviet Union and Eastern Europe as a peculiar type of revolution, and there is a growing literature on so-called Islamist movements as a revolutionary phenomenon. According to Randall Collins, “The most striking accumulation of knowledge” in the field of macrohistory “has taken place on Marx's favorite topic, revolution” (1999:3).Sociologists have been especially interested in understanding “great” or “social” revolutions, that is, revolutions that bring about not only a change of political regime but also fundamental economic and perhaps cultural change (but cf. Tilly, 1993). Social scientists in the United States in particular have been especially fascinated with such revolutions – perhaps because of the often strenuous efforts by their own government to prevent or reverse such revolutions, or perhaps because the United States itself was borne of a revolution that some analysts consider “great” or “radical” (e.g., Lipset, 1988; Wood, 1992). Crane Brinton (1965[1938]), Barrington Moore (1966), Chalmers Johnson (1982[1966]), Ted Robert Gurr (1970), Samuel Huntington (1968), Eric Wolf (1969), Jeffery Paige (1975, 1997), and Ellen Kay Trimberger (1978) are just a few of the scholars who have made important contributions to this tradition.","container-title":"The Handbook of Political Sociology: States, Civil Societies, and Globalization","event-place":"Cambridge","ISBN":"978-0-521-52620-3","language":"English","note":"DOI: 10.1017/CBO9780511818059.022","page":"404-422","publisher":"Cambridge University Press","publisher-place":"Cambridge","source":"Cambridge University Press","title":"Revolutions and Revolutionary Movements","URL":"https://www.cambridge.org/core/books/handbook-of-political-sociology/revolutions-and-revolutionary-movements/F7C7F7EE262EFC0FD30554D76E04B42C","editor":[{"family":"Hicks","given":"Alexander M."},{"family":"Schwartz","given":"Mildred A."},{"family":"Alford","given":"Robert R."},{"family":"Janoski","given":"Thomas"}],"author":[{"family":"Goodwin","given":"Jeffrey"}],"accessed":{"date-parts":[["2023",10,29]]},"issued":{"date-parts":[["2005"]]},"citation-key":"goodwinRevolutionsRevolutionaryMovements2005"},"locator":"409","label":"page","suppress-author":true}],"schema":"https://github.com/citation-style-language/schema/raw/master/csl-citation.json"} </w:instrText>
+      </w:r>
+      <w:r>
+        <w:fldChar w:fldCharType="separate"/>
+      </w:r>
+      <w:r>
+        <w:rPr>
+          <w:noProof/>
+        </w:rPr>
+        <w:t>(2005:409)</w:t>
+      </w:r>
+      <w:r>
+        <w:fldChar w:fldCharType="end"/>
+      </w:r>
+      <w:r>
+        <w:t>.</w:t>
+      </w:r>
+    </w:p>
+    <w:p>
+      <w:pPr>
+        <w:spacing w:line="480" w:lineRule="auto"/>
+      </w:pPr>
+      <w:r>
+        <w:tab/>
+        <w:t>Goodwin</w:t>
+      </w:r>
+      <w:r>
+        <w:t xml:space="preserve"> </w:t>
+      </w:r>
+      <w:r>
+        <w:fldChar w:fldCharType="begin"/>
+      </w:r>
+      <w:r>
+        <w:instrText xml:space="preserve"> ADDIN ZOTERO_ITEM CSL_CITATION {"citationID":"E7qDOHDh","properties":{"formattedCitation":"(2005:410\\uc0\\u8211{}13)","plainCitation":"(2005:410–13)","noteIndex":0},"citationItems":[{"id":30047,"uris":["http://zotero.org/users/7107790/items/79GVWB2D"],"itemData":{"id":30047,"type":"chapter","abstract":"The sociological study of revolutions has made enormous explanatory strides during the past two decades. We now understand much better than previously both the “classic” revolutions in England, France, and Russia and more recent revolutions in so-called developing societies (e.g., China, Vietnam, Cuba, Iran, and Nicaragua). Some scholars have also fruitfully examined the collapse of communism in the Soviet Union and Eastern Europe as a peculiar type of revolution, and there is a growing literature on so-called Islamist movements as a revolutionary phenomenon. According to Randall Collins, “The most striking accumulation of knowledge” in the field of macrohistory “has taken place on Marx's favorite topic, revolution” (1999:3).Sociologists have been especially interested in understanding “great” or “social” revolutions, that is, revolutions that bring about not only a change of political regime but also fundamental economic and perhaps cultural change (but cf. Tilly, 1993). Social scientists in the United States in particular have been especially fascinated with such revolutions – perhaps because of the often strenuous efforts by their own government to prevent or reverse such revolutions, or perhaps because the United States itself was borne of a revolution that some analysts consider “great” or “radical” (e.g., Lipset, 1988; Wood, 1992). Crane Brinton (1965[1938]), Barrington Moore (1966), Chalmers Johnson (1982[1966]), Ted Robert Gurr (1970), Samuel Huntington (1968), Eric Wolf (1969), Jeffery Paige (1975, 1997), and Ellen Kay Trimberger (1978) are just a few of the scholars who have made important contributions to this tradition.","container-title":"The Handbook of Political Sociology: States, Civil Societies, and Globalization","event-place":"Cambridge","ISBN":"978-0-521-52620-3","language":"English","note":"DOI: 10.1017/CBO9780511818059.022","page":"404-422","publisher":"Cambridge University Press","publisher-place":"Cambridge","source":"Cambridge University Press","title":"Revolutions and Revolutionary Movements","URL":"https://www.cambridge.org/core/books/handbook-of-political-sociology/revolutions-and-revolutionary-movements/F7C7F7EE262EFC0FD30554D76E04B42C","editor":[{"family":"Hicks","given":"Alexander M."},{"family":"Schwartz","given":"Mildred A."},{"family":"Alford","given":"Robert R."},{"family":"Janoski","given":"Thomas"}],"author":[{"family":"Goodwin","given":"Jeffrey"}],"accessed":{"date-parts":[["2023",10,29]]},"issued":{"date-parts":[["2005"]]},"citation-key":"goodwinRevolutionsRevolutionaryMovements2005"},"locator":"410-13","label":"page","suppress-author":true}],"schema":"https://github.com/citation-style-language/schema/raw/master/csl-citation.json"} </w:instrText>
+      </w:r>
+      <w:r>
+        <w:fldChar w:fldCharType="separate"/>
+      </w:r>
+      <w:r>
+        <w:rPr>
+          <w:rFonts w:ascii="Aptos" w:cs="Times New Roman"/>
+          <w:kern w:val="0"/>
+          <w:lang w:val="en-US"/>
+        </w:rPr>
+        <w:t>(2005:410–13)</w:t>
+      </w:r>
+      <w:r>
+        <w:fldChar w:fldCharType="end"/>
+      </w:r>
+      <w:r>
+        <w:t xml:space="preserve"> </w:t>
+      </w:r>
+      <w:r>
+        <w:t>provides a nice three-dimensional schematization of this claim, in terms of the type of state organization (from patrimonial/</w:t>
+      </w:r>
+      <w:proofErr w:type="spellStart"/>
+      <w:r>
+        <w:t>clientelistic</w:t>
+      </w:r>
+      <w:proofErr w:type="spellEnd"/>
+      <w:r>
+        <w:t xml:space="preserve"> to bureaucratic/rational), the type of political regime (exclusive/repressive to inclusive/liberal), and its degree of infrastructural power, in Mann’s </w:t>
+      </w:r>
+      <w:r>
+        <w:fldChar w:fldCharType="begin"/>
+      </w:r>
+      <w:r>
+        <w:instrText xml:space="preserve"> ADDIN ZOTERO_ITEM CSL_CITATION {"citationID":"imfXMsN5","properties":{"formattedCitation":"([1986] 2012)","plainCitation":"([1986] 2012)","noteIndex":0},"citationItems":[{"id":29885,"uris":["http://zotero.org/users/7107790/items/99JSTGL9"],"itemData":{"id":29885,"type":"book","abstract":"Distinguishing four sources of power in human societies – ideological, economic, military and political – The Sources of Social Power traces their interrelations throughout human history. In this first volume, Michael Mann examines interrelations between these elements from neolithic times, through ancient Near Eastern civilizations, the classical Mediterranean age and medieval Europe, up to just before the Industrial Revolution in England. It offers explanations of the emergence of the state and social stratification; of city-states, militaristic empires and the persistent interaction between them; of the world salvation religions; and of the particular dynamism of medieval and early modern Europe. It ends by generalizing about the nature of overall social development, the varying forms of social cohesion and the role of classes and class struggle in history. First published in 1986, this new edition of Volume 1 includes a new preface by the author examining the impact and legacy of the work.","edition":"2","event-place":"Cambridge","ISBN":"978-1-107-03117-3","note":"DOI: 10.1017/CBO9781139381307\noriginal-date: 1986","publisher":"Cambridge University Press","publisher-place":"Cambridge","source":"Cambridge University Press","title":"The Sources of Social Power: Volume 1: A History of Power from the Beginning to AD 1760","title-short":"The Sources of Social Power","URL":"https://www.cambridge.org/core/books/sources-of-social-power/A488FAE918B2F9C2B37B498FD10B9531","volume":"1","author":[{"family":"Mann","given":"Michael"}],"accessed":{"date-parts":[["2023",10,28]]},"issued":{"date-parts":[["2012"]]},"citation-key":"mannSourcesSocialPower2012"},"label":"page","suppress-author":true}],"schema":"https://github.com/citation-style-language/schema/raw/master/csl-citation.json"} </w:instrText>
+      </w:r>
+      <w:r>
+        <w:fldChar w:fldCharType="separate"/>
+      </w:r>
+      <w:r>
+        <w:rPr>
+          <w:noProof/>
+        </w:rPr>
+        <w:t>([1986] 2012)</w:t>
+      </w:r>
+      <w:r>
+        <w:fldChar w:fldCharType="end"/>
+      </w:r>
+      <w:r>
+        <w:t xml:space="preserve"> sense. Weak repressive states promote the emergence of revolutionary movements. Weak repressive patrimonial/</w:t>
+      </w:r>
+      <w:proofErr w:type="spellStart"/>
+      <w:r>
+        <w:t>clientelistic</w:t>
+      </w:r>
+      <w:proofErr w:type="spellEnd"/>
+      <w:r>
+        <w:t xml:space="preserve"> states are vulnerable to being overthrown.</w:t>
+      </w:r>
+    </w:p>
+    <w:p>
+      <w:pPr>
+        <w:spacing w:line="480" w:lineRule="auto"/>
+      </w:pPr>
+      <w:r>
+        <w:tab/>
+        <w:t>As nice as this schema is, it seems rather a step back from Skocpol’s argument. The dimension of international competition on</w:t>
+      </w:r>
+      <w:r>
+        <w:t>c</w:t>
+      </w:r>
+      <w:r>
+        <w:t>e again disappears, as does any class analysis</w:t>
+      </w:r>
+      <w:r>
+        <w:t xml:space="preserve">, </w:t>
+      </w:r>
+      <w:r>
+        <w:t>whether</w:t>
+      </w:r>
+      <w:r>
+        <w:t xml:space="preserve"> of elite conflict with the state</w:t>
+      </w:r>
+      <w:r>
+        <w:t>,</w:t>
+      </w:r>
+      <w:r>
+        <w:t xml:space="preserve"> non-elite organization</w:t>
+      </w:r>
+      <w:r>
+        <w:t>, or the distribution of capitals</w:t>
+      </w:r>
+      <w:r>
+        <w:t>. Perhaps this reflects that Goodwin is speaking more generally of “revolutions and revolutionary movements”, while Skocpol was focused on the conditions for social revolution.</w:t>
+      </w:r>
+      <w:r>
+        <w:t xml:space="preserve"> Goldstone’s account of his own </w:t>
+      </w:r>
+      <w:r>
+        <w:t>earlier work</w:t>
+      </w:r>
+      <w:r>
+        <w:t xml:space="preserve"> </w:t>
+      </w:r>
+      <w:r>
+        <w:fldChar w:fldCharType="begin"/>
+      </w:r>
+      <w:r>
+        <w:instrText xml:space="preserve"> ADDIN ZOTERO_ITEM CSL_CITATION {"citationID":"pYzAiKXm","properties":{"formattedCitation":"(2003:68\\uc0\\u8211{}69)","plainCitation":"(2003:68–69)","noteIndex":0},"citationItems":[{"id":27016,"uris":["http://zotero.org/users/7107790/items/A63PHCX4"],"itemData":{"id":27016,"type":"chapter","container-title":"Comparative Historical Analysis in the Social Sciences","event-place":"Cambridge","language":"English","page":"41-90","publisher":"Cambridge University Press","publisher-place":"Cambridge","title":"Comparative Historical Analysis and Knowledge Accumulation in the Study of Revolutions","author":[{"family":"Goldstone","given":"Jack A."}],"issued":{"date-parts":[["2003"]]},"citation-key":"goldstoneComparativeHistoricalAnalysis2003"},"locator":"68-9","label":"page","suppress-author":true}],"schema":"https://github.com/citation-style-language/schema/raw/master/csl-citation.json"} </w:instrText>
+      </w:r>
+      <w:r>
+        <w:fldChar w:fldCharType="separate"/>
+      </w:r>
+      <w:r>
+        <w:rPr>
+          <w:rFonts w:ascii="Aptos" w:cs="Times New Roman"/>
+          <w:kern w:val="0"/>
+          <w:lang w:val="en-US"/>
+        </w:rPr>
+        <w:t>(2003:68–69)</w:t>
+      </w:r>
+      <w:r>
+        <w:fldChar w:fldCharType="end"/>
+      </w:r>
+      <w:r>
+        <w:t xml:space="preserve"> diverges less sharply from Skocpol’s, but his further argument </w:t>
+      </w:r>
+      <w:r>
+        <w:fldChar w:fldCharType="begin"/>
+      </w:r>
+      <w:r>
+        <w:instrText xml:space="preserve"> ADDIN ZOTERO_ITEM CSL_CITATION {"citationID":"JVKpe8VF","properties":{"formattedCitation":"(2001, 2003)","plainCitation":"(2001, 2003)","noteIndex":0},"citationItems":[{"id":28450,"uris":["http://zotero.org/users/7107790/items/8BAQEIQD"],"itemData":{"id":28450,"type":"article-journal","abstract":"Third-generation theories of revolution pointed to the structural vulnerabilities of regimes as the basic causes of revolutions. In the last decade, critics of structural theories have argued for the need to incorporate leadership, ideology, and processes of identification with revolutionary movements as key elements in the production of revolution. Analyses of revolutions in developing countries and in communist regimes have further argued for incorporating these factors and for the inadequacy of structural theories to account for these events. Rather than try to develop a list of the “causes” of revolutions, it may be more fruitful for the fourth generation of revolutionary theory to treat revolutions as emergent phenomena, and to start by focusing on factors that cement regime stability. Weakness in those factors then opens the way for revolutionary leadership, ideology, and identification, along with structural factors such as international pressure and elite conflicts, to create revolutions.","container-title":"Annual Review of Political Science","DOI":"10.1146/annurev.polisci.4.1.139","ISSN":"1094-2939","issue":"1","journalAbbreviation":"Annu. Rev. Polit. Sci.","language":"English","note":"publisher: Annual Reviews","page":"139-187","source":"www-annualreviews-org.proxy3.library.mcgill.ca (Atypon)","title":"Toward a Fourth Generation of Revolutionary Theory","volume":"4","author":[{"family":"Goldstone","given":"Jack A."}],"issued":{"date-parts":[["2001",6]]},"citation-key":"goldstoneFourthGenerationRevolutionary2001"},"label":"page","suppress-author":true},{"id":27016,"uris":["http://zotero.org/users/7107790/items/A63PHCX4"],"itemData":{"id":27016,"type":"chapter","container-title":"Comparative Historical Analysis in the Social Sciences","event-place":"Cambridge","language":"English","page":"41-90","publisher":"Cambridge University Press","publisher-place":"Cambridge","title":"Comparative Historical Analysis and Knowledge Accumulation in the Study of Revolutions","author":[{"family":"Goldstone","given":"Jack A."}],"issued":{"date-parts":[["2003"]]},"citation-key":"goldstoneComparativeHistoricalAnalysis2003"},"label":"page","suppress-author":true}],"schema":"https://github.com/citation-style-language/schema/raw/master/csl-citation.json"} </w:instrText>
+      </w:r>
+      <w:r>
+        <w:fldChar w:fldCharType="separate"/>
+      </w:r>
+      <w:r>
+        <w:rPr>
+          <w:noProof/>
+        </w:rPr>
+        <w:t>(2001, 2003)</w:t>
+      </w:r>
+      <w:r>
+        <w:fldChar w:fldCharType="end"/>
+      </w:r>
+      <w:r>
+        <w:t xml:space="preserve"> also seems a step back, as he</w:t>
+      </w:r>
+      <w:r>
+        <w:t xml:space="preserve"> clearly is focused on reintroducing voluntarist factors</w:t>
+      </w:r>
+      <w:r>
+        <w:t xml:space="preserve"> and otherwise proliferating causes and cases. Which brings me to my critique.</w:t>
+      </w:r>
+    </w:p>
+    <w:p>
+      <w:pPr>
+        <w:spacing w:line="480" w:lineRule="auto"/>
+      </w:pPr>
+    </w:p>
+    <w:p>
+      <w:pPr>
+        <w:spacing w:line="480" w:lineRule="auto"/>
+      </w:pPr>
+    </w:p>
+    <w:p>
+      <w:pPr>
+        <w:spacing w:line="480" w:lineRule="auto"/>
+      </w:pPr>
+      <w:r>
+        <w:rPr>
+          <w:b/>
+          <w:bCs/>
+          <w:i/>
+          <w:iCs/>
+        </w:rPr>
+        <w:lastRenderedPageBreak/>
+        <w:t>Critique</w:t>
+      </w:r>
+    </w:p>
+    <w:p>
+      <w:pPr>
+        <w:spacing w:line="480" w:lineRule="auto"/>
+        <w:ind w:firstLine="720"/>
+      </w:pPr>
+      <w:r>
+        <w:t xml:space="preserve">In opening, I asserted that </w:t>
+      </w:r>
+      <w:r>
+        <w:t xml:space="preserve">the field </w:t>
+      </w:r>
+      <w:r>
+        <w:t>seems</w:t>
+      </w:r>
+      <w:r>
+        <w:t xml:space="preserve"> fundamentally unclear about what it is actually studying</w:t>
+      </w:r>
+      <w:r>
+        <w:t xml:space="preserve">. This is not for lack of definitions. </w:t>
+      </w:r>
+      <w:r>
+        <w:t xml:space="preserve">Goldstone, with his historical emphasis, provides an overview of several </w:t>
+      </w:r>
+      <w:r>
+        <w:fldChar w:fldCharType="begin"/>
+      </w:r>
+      <w:r>
+        <w:instrText xml:space="preserve"> ADDIN ZOTERO_ITEM CSL_CITATION {"citationID":"N1xPB3Pg","properties":{"formattedCitation":"(2003:52\\uc0\\u8211{}55)","plainCitation":"(2003:52–55)","noteIndex":0},"citationItems":[{"id":27016,"uris":["http://zotero.org/users/7107790/items/A63PHCX4"],"itemData":{"id":27016,"type":"chapter","container-title":"Comparative Historical Analysis in the Social Sciences","event-place":"Cambridge","language":"English","page":"41-90","publisher":"Cambridge University Press","publisher-place":"Cambridge","title":"Comparative Historical Analysis and Knowledge Accumulation in the Study of Revolutions","author":[{"family":"Goldstone","given":"Jack A."}],"issued":{"date-parts":[["2003"]]},"citation-key":"goldstoneComparativeHistoricalAnalysis2003"},"locator":"52-5","label":"page","suppress-author":true}],"schema":"https://github.com/citation-style-language/schema/raw/master/csl-citation.json"} </w:instrText>
+      </w:r>
+      <w:r>
+        <w:fldChar w:fldCharType="separate"/>
+      </w:r>
+      <w:r>
+        <w:rPr>
+          <w:rFonts w:ascii="Aptos" w:cs="Times New Roman"/>
+          <w:kern w:val="0"/>
+          <w:lang w:val="en-US"/>
+        </w:rPr>
+        <w:t>(2003:52–55)</w:t>
+      </w:r>
+      <w:r>
+        <w:fldChar w:fldCharType="end"/>
+      </w:r>
+      <w:r>
+        <w:t xml:space="preserve">, culminating in one of his own, </w:t>
+      </w:r>
+      <w:r>
+        <w:t>“</w:t>
       </w:r>
       <w:r>
         <w:t>an effort to transform the political institutions and the</w:t>
@@ -3711,784 +4775,521 @@
         <w:t>justifications for political authority in a society, accompanied by ... mass mobilization and noninstitutionalized actions that undermine existing authorities”</w:t>
       </w:r>
       <w:r>
-        <w:t xml:space="preserve"> (Goldstone 2003: 14)</w:t>
+        <w:t xml:space="preserve"> </w:t>
+      </w:r>
+      <w:r>
+        <w:fldChar w:fldCharType="begin"/>
+      </w:r>
+      <w:r>
+        <w:instrText xml:space="preserve"> ADDIN ZOTERO_ITEM CSL_CITATION {"citationID":"PUQBvZc8","properties":{"formattedCitation":"(2001:142)","plainCitation":"(2001:142)","noteIndex":0},"citationItems":[{"id":28450,"uris":["http://zotero.org/users/7107790/items/8BAQEIQD"],"itemData":{"id":28450,"type":"article-journal","abstract":"Third-generation theories of revolution pointed to the structural vulnerabilities of regimes as the basic causes of revolutions. In the last decade, critics of structural theories have argued for the need to incorporate leadership, ideology, and processes of identification with revolutionary movements as key elements in the production of revolution. Analyses of revolutions in developing countries and in communist regimes have further argued for incorporating these factors and for the inadequacy of structural theories to account for these events. Rather than try to develop a list of the “causes” of revolutions, it may be more fruitful for the fourth generation of revolutionary theory to treat revolutions as emergent phenomena, and to start by focusing on factors that cement regime stability. Weakness in those factors then opens the way for revolutionary leadership, ideology, and identification, along with structural factors such as international pressure and elite conflicts, to create revolutions.","container-title":"Annual Review of Political Science","DOI":"10.1146/annurev.polisci.4.1.139","ISSN":"1094-2939","issue":"1","journalAbbreviation":"Annu. Rev. Polit. Sci.","language":"English","note":"publisher: Annual Reviews","page":"139-187","source":"www-annualreviews-org.proxy3.library.mcgill.ca (Atypon)","title":"Toward a Fourth Generation of Revolutionary Theory","volume":"4","author":[{"family":"Goldstone","given":"Jack A."}],"issued":{"date-parts":[["2001",6]]},"citation-key":"goldstoneFourthGenerationRevolutionary2001"},"locator":"142","label":"page","suppress-author":true}],"schema":"https://github.com/citation-style-language/schema/raw/master/csl-citation.json"} </w:instrText>
+      </w:r>
+      <w:r>
+        <w:fldChar w:fldCharType="separate"/>
+      </w:r>
+      <w:r>
+        <w:rPr>
+          <w:noProof/>
+        </w:rPr>
+        <w:t>(2001:142)</w:t>
+      </w:r>
+      <w:r>
+        <w:fldChar w:fldCharType="end"/>
+      </w:r>
+      <w:r>
+        <w:t>.</w:t>
+      </w:r>
+      <w:r>
+        <w:t xml:space="preserve"> But he is quite explicit that he prefers to work from cases than from definitions, </w:t>
+      </w:r>
+      <w:r>
+        <w:t>dismissing the alternative as “</w:t>
+      </w:r>
+      <w:r>
+        <w:t>a large-</w:t>
+      </w:r>
+      <w:r>
+        <w:rPr>
+          <w:i/>
+          <w:iCs/>
+        </w:rPr>
+        <w:t>N</w:t>
+      </w:r>
+      <w:r>
+        <w:t xml:space="preserve"> statistical approach</w:t>
+      </w:r>
+      <w:r>
+        <w:t xml:space="preserve">”. And that </w:t>
+      </w:r>
+      <w:r>
+        <w:t xml:space="preserve">has </w:t>
+      </w:r>
+      <w:r>
+        <w:t xml:space="preserve">consequences, in so far as it is not clear that all the cases he cites, particularly the ones he sees </w:t>
+      </w:r>
+      <w:r>
+        <w:t xml:space="preserve">as most challenging </w:t>
+      </w:r>
+      <w:r>
+        <w:fldChar w:fldCharType="begin"/>
+      </w:r>
+      <w:r>
+        <w:instrText xml:space="preserve"> ADDIN ZOTERO_ITEM CSL_CITATION {"citationID":"GcUhn3VC","properties":{"formattedCitation":"(2003:73\\uc0\\u8211{}76)","plainCitation":"(2003:73–76)","noteIndex":0},"citationItems":[{"id":27016,"uris":["http://zotero.org/users/7107790/items/A63PHCX4"],"itemData":{"id":27016,"type":"chapter","container-title":"Comparative Historical Analysis in the Social Sciences","event-place":"Cambridge","language":"English","page":"41-90","publisher":"Cambridge University Press","publisher-place":"Cambridge","title":"Comparative Historical Analysis and Knowledge Accumulation in the Study of Revolutions","author":[{"family":"Goldstone","given":"Jack A."}],"issued":{"date-parts":[["2003"]]},"citation-key":"goldstoneComparativeHistoricalAnalysis2003"},"locator":"73-6","label":"page","suppress-author":true}],"schema":"https://github.com/citation-style-language/schema/raw/master/csl-citation.json"} </w:instrText>
+      </w:r>
+      <w:r>
+        <w:fldChar w:fldCharType="separate"/>
+      </w:r>
+      <w:r>
+        <w:rPr>
+          <w:rFonts w:ascii="Aptos" w:cs="Times New Roman"/>
+          <w:kern w:val="0"/>
+          <w:lang w:val="en-US"/>
+        </w:rPr>
+        <w:t>(2003:73–76)</w:t>
+      </w:r>
+      <w:r>
+        <w:fldChar w:fldCharType="end"/>
+      </w:r>
+      <w:r>
+        <w:t>, actually fit that definition and, if they do, that all the cases under that definitional umbrella are actually events of the same type.</w:t>
+      </w:r>
+      <w:r>
+        <w:t xml:space="preserve"> </w:t>
       </w:r>
     </w:p>
     <w:p>
       <w:pPr>
         <w:spacing w:line="480" w:lineRule="auto"/>
-      </w:pPr>
+        <w:ind w:firstLine="720"/>
+      </w:pPr>
+      <w:r>
+        <w:t xml:space="preserve">Laudably, he recognizes this and offers a laundry list of “types of revolution” </w:t>
+      </w:r>
+      <w:r>
+        <w:fldChar w:fldCharType="begin"/>
+      </w:r>
+      <w:r>
+        <w:instrText xml:space="preserve"> ADDIN ZOTERO_ITEM CSL_CITATION {"citationID":"WVGKI7Ay","properties":{"formattedCitation":"(2001:142\\uc0\\u8211{}44)","plainCitation":"(2001:142–44)","noteIndex":0},"citationItems":[{"id":28450,"uris":["http://zotero.org/users/7107790/items/8BAQEIQD"],"itemData":{"id":28450,"type":"article-journal","abstract":"Third-generation theories of revolution pointed to the structural vulnerabilities of regimes as the basic causes of revolutions. In the last decade, critics of structural theories have argued for the need to incorporate leadership, ideology, and processes of identification with revolutionary movements as key elements in the production of revolution. Analyses of revolutions in developing countries and in communist regimes have further argued for incorporating these factors and for the inadequacy of structural theories to account for these events. Rather than try to develop a list of the “causes” of revolutions, it may be more fruitful for the fourth generation of revolutionary theory to treat revolutions as emergent phenomena, and to start by focusing on factors that cement regime stability. Weakness in those factors then opens the way for revolutionary leadership, ideology, and identification, along with structural factors such as international pressure and elite conflicts, to create revolutions.","container-title":"Annual Review of Political Science","DOI":"10.1146/annurev.polisci.4.1.139","ISSN":"1094-2939","issue":"1","journalAbbreviation":"Annu. Rev. Polit. Sci.","language":"English","note":"publisher: Annual Reviews","page":"139-187","source":"www-annualreviews-org.proxy3.library.mcgill.ca (Atypon)","title":"Toward a Fourth Generation of Revolutionary Theory","volume":"4","author":[{"family":"Goldstone","given":"Jack A."}],"issued":{"date-parts":[["2001",6]]},"citation-key":"goldstoneFourthGenerationRevolutionary2001"},"locator":"142-4","label":"page","suppress-author":true}],"schema":"https://github.com/citation-style-language/schema/raw/master/csl-citation.json"} </w:instrText>
+      </w:r>
+      <w:r>
+        <w:fldChar w:fldCharType="separate"/>
+      </w:r>
+      <w:r>
+        <w:rPr>
+          <w:rFonts w:ascii="Aptos" w:cs="Times New Roman"/>
+          <w:kern w:val="0"/>
+          <w:lang w:val="en-US"/>
+        </w:rPr>
+        <w:t>(2001:142–44)</w:t>
+      </w:r>
+      <w:r>
+        <w:fldChar w:fldCharType="end"/>
+      </w:r>
+      <w:r>
+        <w:t xml:space="preserve"> including great, political, social, elite (or “from above”), failed or abortive, peripheral, central, mixed, liberal/constitutional, communist, and Islamic revolutions, as well as rebellions, protests, and a general collapse of the government, to which one can append </w:t>
+      </w:r>
+      <w:r>
+        <w:t xml:space="preserve">the anticolonial, nationalist, and </w:t>
+      </w:r>
+      <w:proofErr w:type="spellStart"/>
+      <w:r>
+        <w:t>antidictatorial</w:t>
+      </w:r>
+      <w:proofErr w:type="spellEnd"/>
+      <w:r>
+        <w:t xml:space="preserve"> revolutions he cites as challenging (</w:t>
+      </w:r>
+      <w:r>
+        <w:rPr>
+          <w:i/>
+          <w:iCs/>
+        </w:rPr>
+        <w:t>op cit.</w:t>
+      </w:r>
+      <w:r>
+        <w:t>)</w:t>
+      </w:r>
+      <w:r>
+        <w:t>. One notes the absence from this list of “counter-</w:t>
+      </w:r>
+      <w:r>
+        <w:t>”</w:t>
+      </w:r>
+      <w:r>
+        <w:t xml:space="preserve"> revolutions, which </w:t>
+      </w:r>
+      <w:r>
+        <w:t>seem particularly</w:t>
+      </w:r>
+      <w:r>
+        <w:t xml:space="preserve"> important for the</w:t>
+      </w:r>
+      <w:r>
+        <w:t xml:space="preserve"> East European and Soviet cases</w:t>
+      </w:r>
+      <w:r>
+        <w:rPr>
+          <w:rStyle w:val="FootnoteReference"/>
+        </w:rPr>
+        <w:footnoteReference w:id="11"/>
+      </w:r>
+      <w:r>
+        <w:t xml:space="preserve">. Goodwin similarly defines political, social, and failed revolutions, as well as “revolutionary movements” </w:t>
+      </w:r>
+      <w:r>
+        <w:fldChar w:fldCharType="begin"/>
+      </w:r>
+      <w:r>
+        <w:instrText xml:space="preserve"> ADDIN ZOTERO_ITEM CSL_CITATION {"citationID":"wBbLpJ4E","properties":{"formattedCitation":"(2005:404\\uc0\\u8211{}5)","plainCitation":"(2005:404–5)","noteIndex":0},"citationItems":[{"id":30047,"uris":["http://zotero.org/users/7107790/items/79GVWB2D"],"itemData":{"id":30047,"type":"chapter","abstract":"The sociological study of revolutions has made enormous explanatory strides during the past two decades. We now understand much better than previously both the “classic” revolutions in England, France, and Russia and more recent revolutions in so-called developing societies (e.g., China, Vietnam, Cuba, Iran, and Nicaragua). Some scholars have also fruitfully examined the collapse of communism in the Soviet Union and Eastern Europe as a peculiar type of revolution, and there is a growing literature on so-called Islamist movements as a revolutionary phenomenon. According to Randall Collins, “The most striking accumulation of knowledge” in the field of macrohistory “has taken place on Marx's favorite topic, revolution” (1999:3).Sociologists have been especially interested in understanding “great” or “social” revolutions, that is, revolutions that bring about not only a change of political regime but also fundamental economic and perhaps cultural change (but cf. Tilly, 1993). Social scientists in the United States in particular have been especially fascinated with such revolutions – perhaps because of the often strenuous efforts by their own government to prevent or reverse such revolutions, or perhaps because the United States itself was borne of a revolution that some analysts consider “great” or “radical” (e.g., Lipset, 1988; Wood, 1992). Crane Brinton (1965[1938]), Barrington Moore (1966), Chalmers Johnson (1982[1966]), Ted Robert Gurr (1970), Samuel Huntington (1968), Eric Wolf (1969), Jeffery Paige (1975, 1997), and Ellen Kay Trimberger (1978) are just a few of the scholars who have made important contributions to this tradition.","container-title":"The Handbook of Political Sociology: States, Civil Societies, and Globalization","event-place":"Cambridge","ISBN":"978-0-521-52620-3","language":"English","note":"DOI: 10.1017/CBO9780511818059.022","page":"404-422","publisher":"Cambridge University Press","publisher-place":"Cambridge","source":"Cambridge University Press","title":"Revolutions and Revolutionary Movements","URL":"https://www.cambridge.org/core/books/handbook-of-political-sociology/revolutions-and-revolutionary-movements/F7C7F7EE262EFC0FD30554D76E04B42C","editor":[{"family":"Hicks","given":"Alexander M."},{"family":"Schwartz","given":"Mildred A."},{"family":"Alford","given":"Robert R."},{"family":"Janoski","given":"Thomas"}],"author":[{"family":"Goodwin","given":"Jeffrey"}],"accessed":{"date-parts":[["2023",10,29]]},"issued":{"date-parts":[["2005"]]},"citation-key":"goodwinRevolutionsRevolutionaryMovements2005"},"locator":"404-5","label":"page","suppress-author":true}],"schema":"https://github.com/citation-style-language/schema/raw/master/csl-citation.json"} </w:instrText>
+      </w:r>
+      <w:r>
+        <w:fldChar w:fldCharType="separate"/>
+      </w:r>
+      <w:r>
+        <w:rPr>
+          <w:rFonts w:ascii="Aptos" w:cs="Times New Roman"/>
+          <w:kern w:val="0"/>
+          <w:lang w:val="en-US"/>
+        </w:rPr>
+        <w:t>(2005:404–5)</w:t>
+      </w:r>
+      <w:r>
+        <w:fldChar w:fldCharType="end"/>
+      </w:r>
+      <w:r>
+        <w:t>.</w:t>
+      </w:r>
+      <w:r>
+        <w:t xml:space="preserve"> With such a mélange of </w:t>
+      </w:r>
+      <w:r>
+        <w:t>alleged “</w:t>
+      </w:r>
+      <w:r>
+        <w:t>cases</w:t>
+      </w:r>
+      <w:r>
+        <w:t>”</w:t>
+      </w:r>
+      <w:r>
+        <w:t>, is it any wonder that identifying clear causes and consequences proves elusive?</w:t>
+      </w:r>
     </w:p>
     <w:p>
       <w:pPr>
         <w:spacing w:line="480" w:lineRule="auto"/>
-        <w:rPr>
-          <w:color w:val="FF0000"/>
-        </w:rPr>
-      </w:pPr>
-      <w:r>
-        <w:rPr>
-          <w:color w:val="FF0000"/>
-        </w:rPr>
-        <w:t>– when popular movements make recourse to armed struggle? when popular mobilization leads to a change in government? when popular mobilization leads to a change in a state’s constitution? when popular mobilization leads to a wholesale socioeconomic re-organization of a society? when the mode of production changes? when states revamp their constitutions? when states fail? And, in each case, against what palette of alternatives?</w:t>
+        <w:ind w:firstLine="720"/>
+      </w:pPr>
+      <w:r>
+        <w:lastRenderedPageBreak/>
+        <w:t>Then there are the research frontiers Goldstone and Goodwin identify. Goodwin explicitly frames his topic as “revolutionary movements” as well as “revolutions”, but his questions reveal just how broad this becomes – the election of Allende? the cultural contexts conducive to collective action? tactical repe</w:t>
+      </w:r>
+      <w:r>
+        <w:t>r</w:t>
+      </w:r>
+      <w:r>
+        <w:t>toires</w:t>
+      </w:r>
+      <w:r>
+        <w:rPr>
+          <w:rStyle w:val="FootnoteReference"/>
+        </w:rPr>
+        <w:footnoteReference w:id="12"/>
+      </w:r>
+      <w:r>
+        <w:t>?</w:t>
+      </w:r>
+      <w:r>
+        <w:t xml:space="preserve"> </w:t>
+      </w:r>
+      <w:r>
+        <w:fldChar w:fldCharType="begin"/>
+      </w:r>
+      <w:r>
+        <w:instrText xml:space="preserve"> ADDIN ZOTERO_ITEM CSL_CITATION {"citationID":"6CLsQpQq","properties":{"formattedCitation":"(2005:421\\uc0\\u8211{}22)","plainCitation":"(2005:421–22)","noteIndex":0},"citationItems":[{"id":30047,"uris":["http://zotero.org/users/7107790/items/79GVWB2D"],"itemData":{"id":30047,"type":"chapter","abstract":"The sociological study of revolutions has made enormous explanatory strides during the past two decades. We now understand much better than previously both the “classic” revolutions in England, France, and Russia and more recent revolutions in so-called developing societies (e.g., China, Vietnam, Cuba, Iran, and Nicaragua). Some scholars have also fruitfully examined the collapse of communism in the Soviet Union and Eastern Europe as a peculiar type of revolution, and there is a growing literature on so-called Islamist movements as a revolutionary phenomenon. According to Randall Collins, “The most striking accumulation of knowledge” in the field of macrohistory “has taken place on Marx's favorite topic, revolution” (1999:3).Sociologists have been especially interested in understanding “great” or “social” revolutions, that is, revolutions that bring about not only a change of political regime but also fundamental economic and perhaps cultural change (but cf. Tilly, 1993). Social scientists in the United States in particular have been especially fascinated with such revolutions – perhaps because of the often strenuous efforts by their own government to prevent or reverse such revolutions, or perhaps because the United States itself was borne of a revolution that some analysts consider “great” or “radical” (e.g., Lipset, 1988; Wood, 1992). Crane Brinton (1965[1938]), Barrington Moore (1966), Chalmers Johnson (1982[1966]), Ted Robert Gurr (1970), Samuel Huntington (1968), Eric Wolf (1969), Jeffery Paige (1975, 1997), and Ellen Kay Trimberger (1978) are just a few of the scholars who have made important contributions to this tradition.","container-title":"The Handbook of Political Sociology: States, Civil Societies, and Globalization","event-place":"Cambridge","ISBN":"978-0-521-52620-3","language":"English","note":"DOI: 10.1017/CBO9780511818059.022","page":"404-422","publisher":"Cambridge University Press","publisher-place":"Cambridge","source":"Cambridge University Press","title":"Revolutions and Revolutionary Movements","URL":"https://www.cambridge.org/core/books/handbook-of-political-sociology/revolutions-and-revolutionary-movements/F7C7F7EE262EFC0FD30554D76E04B42C","editor":[{"family":"Hicks","given":"Alexander M."},{"family":"Schwartz","given":"Mildred A."},{"family":"Alford","given":"Robert R."},{"family":"Janoski","given":"Thomas"}],"author":[{"family":"Goodwin","given":"Jeffrey"}],"accessed":{"date-parts":[["2023",10,29]]},"issued":{"date-parts":[["2005"]]},"citation-key":"goodwinRevolutionsRevolutionaryMovements2005"},"locator":"421-2","label":"page","suppress-author":true}],"schema":"https://github.com/citation-style-language/schema/raw/master/csl-citation.json"} </w:instrText>
+      </w:r>
+      <w:r>
+        <w:fldChar w:fldCharType="separate"/>
+      </w:r>
+      <w:r>
+        <w:rPr>
+          <w:rFonts w:ascii="Aptos" w:cs="Times New Roman"/>
+          <w:kern w:val="0"/>
+          <w:lang w:val="en-US"/>
+        </w:rPr>
+        <w:t>(2005:421–22)</w:t>
+      </w:r>
+      <w:r>
+        <w:fldChar w:fldCharType="end"/>
+      </w:r>
+      <w:r>
+        <w:t xml:space="preserve"> All of these are perfectly fine questions, but the study of revolutions seems to </w:t>
+      </w:r>
+      <w:r>
+        <w:t xml:space="preserve">end up </w:t>
+      </w:r>
+      <w:r>
+        <w:t>coincid</w:t>
+      </w:r>
+      <w:r>
+        <w:t>ing</w:t>
+      </w:r>
+      <w:r>
+        <w:t xml:space="preserve"> with the study of contentious politics</w:t>
+      </w:r>
+      <w:r>
+        <w:t xml:space="preserve"> – which is to say, simply </w:t>
+      </w:r>
+      <w:r>
+        <w:rPr>
+          <w:i/>
+          <w:iCs/>
+        </w:rPr>
+        <w:t>politics</w:t>
+      </w:r>
+      <w:r>
+        <w:rPr>
+          <w:rStyle w:val="FootnoteReference"/>
+          <w:i/>
+          <w:iCs/>
+        </w:rPr>
+        <w:footnoteReference w:id="13"/>
+      </w:r>
+      <w:r>
+        <w:t xml:space="preserve"> </w:t>
+      </w:r>
+      <w:r>
+        <w:t>– a</w:t>
+      </w:r>
+      <w:r>
+        <w:t xml:space="preserve">s such. </w:t>
+      </w:r>
+      <w:r>
+        <w:t xml:space="preserve">Goldstone is explicit that he </w:t>
+      </w:r>
+      <w:r>
+        <w:t>s</w:t>
+      </w:r>
+      <w:r>
+        <w:t>ee</w:t>
+      </w:r>
+      <w:r>
+        <w:t>s</w:t>
+      </w:r>
+      <w:r>
+        <w:t xml:space="preserve"> convergence</w:t>
+      </w:r>
+      <w:r>
+        <w:t xml:space="preserve"> happening</w:t>
+      </w:r>
+      <w:r>
+        <w:t xml:space="preserve"> between these literatures </w:t>
+      </w:r>
+      <w:r>
+        <w:fldChar w:fldCharType="begin"/>
+      </w:r>
+      <w:r>
+        <w:instrText xml:space="preserve"> ADDIN ZOTERO_ITEM CSL_CITATION {"citationID":"qqa7P2p3","properties":{"formattedCitation":"(2003:72\\uc0\\u8211{}73)","plainCitation":"(2003:72–73)","noteIndex":0},"citationItems":[{"id":27016,"uris":["http://zotero.org/users/7107790/items/A63PHCX4"],"itemData":{"id":27016,"type":"chapter","container-title":"Comparative Historical Analysis in the Social Sciences","event-place":"Cambridge","language":"English","page":"41-90","publisher":"Cambridge University Press","publisher-place":"Cambridge","title":"Comparative Historical Analysis and Knowledge Accumulation in the Study of Revolutions","author":[{"family":"Goldstone","given":"Jack A."}],"issued":{"date-parts":[["2003"]]},"citation-key":"goldstoneComparativeHistoricalAnalysis2003"},"locator":"72-3","label":"page","suppress-author":true}],"schema":"https://github.com/citation-style-language/schema/raw/master/csl-citation.json"} </w:instrText>
+      </w:r>
+      <w:r>
+        <w:fldChar w:fldCharType="separate"/>
+      </w:r>
+      <w:r>
+        <w:rPr>
+          <w:rFonts w:ascii="Aptos" w:cs="Times New Roman"/>
+          <w:kern w:val="0"/>
+          <w:lang w:val="en-US"/>
+        </w:rPr>
+        <w:t>(2003:72–73)</w:t>
+      </w:r>
+      <w:r>
+        <w:fldChar w:fldCharType="end"/>
+      </w:r>
+      <w:r>
+        <w:t xml:space="preserve">. And, in arguing that a “fourth generation” of revolutionary theory </w:t>
+      </w:r>
+      <w:r>
+        <w:t xml:space="preserve">should turn to the study of </w:t>
+      </w:r>
+      <w:r>
+        <w:rPr>
+          <w:i/>
+          <w:iCs/>
+        </w:rPr>
+        <w:t>stability</w:t>
+      </w:r>
+      <w:r>
+        <w:t xml:space="preserve">, we seem to be back to Parsons </w:t>
+      </w:r>
+      <w:r>
+        <w:fldChar w:fldCharType="begin"/>
+      </w:r>
+      <w:r>
+        <w:instrText xml:space="preserve"> ADDIN ZOTERO_ITEM CSL_CITATION {"citationID":"CURCTLsZ","properties":{"formattedCitation":"(1951)","plainCitation":"(1951)","noteIndex":0},"citationItems":[{"id":54782,"uris":["http://zotero.org/users/7107790/items/59KDABQS"],"itemData":{"id":54782,"type":"book","event-place":"Glencoe, Ill.","ISBN":"978-0-7100-1931-8","language":"English","note":"section: 575 pages 22 cm","number-of-pages":"575","publisher":"Free Press","publisher-place":"Glencoe, Ill.","source":"WorldCat Discovery Service","title":"The social system","author":[{"family":"Parsons","given":"Talcott"}],"issued":{"date-parts":[["1951"]]},"citation-key":"parsonsSocialSystem1951"},"label":"page","suppress-author":true}],"schema":"https://github.com/citation-style-language/schema/raw/master/csl-citation.json"} </w:instrText>
+      </w:r>
+      <w:r>
+        <w:fldChar w:fldCharType="separate"/>
+      </w:r>
+      <w:r>
+        <w:rPr>
+          <w:noProof/>
+        </w:rPr>
+        <w:t>(1951)</w:t>
+      </w:r>
+      <w:r>
+        <w:fldChar w:fldCharType="end"/>
+      </w:r>
+      <w:r>
+        <w:t xml:space="preserve"> rather than Marx.</w:t>
       </w:r>
     </w:p>
     <w:p>
       <w:pPr>
         <w:spacing w:line="480" w:lineRule="auto"/>
-      </w:pPr>
+        <w:ind w:firstLine="720"/>
+      </w:pPr>
+      <w:r>
+        <w:t>One feels rather like Freud in the face of women’s sexuality, “What does revolutionary theory want?”</w:t>
+      </w:r>
     </w:p>
     <w:p>
       <w:pPr>
         <w:spacing w:line="480" w:lineRule="auto"/>
-      </w:pPr>
-      <w:r>
-        <w:t xml:space="preserve">THEORIES OF REVOLUTION: </w:t>
-      </w:r>
-    </w:p>
+        <w:ind w:firstLine="720"/>
+        <w:sectPr>
+          <w:footerReference w:type="default" r:id="rId11"/>
+          <w:footnotePr>
+            <w:numRestart w:val="eachSect"/>
+          </w:footnotePr>
+          <w:pgSz w:w="12240" w:h="15840"/>
+          <w:pgMar w:top="1440" w:right="1440" w:bottom="1440" w:left="1440" w:header="708" w:footer="708" w:gutter="0"/>
+          <w:pgNumType w:start="1"/>
+          <w:cols w:space="708"/>
+          <w:docGrid w:linePitch="360"/>
+        </w:sectPr>
+      </w:pPr>
+    </w:p>
+    <w:p>
+      <w:pPr>
+        <w:ind w:left="720" w:hanging="720"/>
+        <w:rPr>
+          <w:i/>
+          <w:iCs/>
+        </w:rPr>
+      </w:pPr>
+      <w:r>
+        <w:lastRenderedPageBreak/>
+        <w:t>3.</w:t>
+      </w:r>
+      <w:r>
+        <w:tab/>
+      </w:r>
+      <w:r>
+        <w:rPr>
+          <w:i/>
+          <w:iCs/>
+        </w:rPr>
+        <w:t>Many scholars refer to our time as the “age of populism.” Drawing on literature from the reading list, write an essay evaluating what theoretical perspectives you find most compelling for explaining the current populist wave. Are there theoretical perspectives from the list that confounded by these developments?</w:t>
+      </w:r>
+    </w:p>
+    <w:p/>
     <w:p>
       <w:pPr>
         <w:spacing w:line="480" w:lineRule="auto"/>
       </w:pPr>
       <w:r>
-        <w:t>“</w:t>
-      </w:r>
-      <w:proofErr w:type="gramStart"/>
-      <w:r>
-        <w:t>natural</w:t>
-      </w:r>
-      <w:proofErr w:type="gramEnd"/>
-      <w:r>
-        <w:t xml:space="preserve"> history” school.” (Goldstone, 2003, p. 15)</w:t>
-      </w:r>
-    </w:p>
-    <w:p>
-      <w:pPr>
-        <w:spacing w:line="480" w:lineRule="auto"/>
-      </w:pPr>
-      <w:r>
-        <w:t>“Edwards” “</w:t>
+        <w:tab/>
+      </w:r>
+      <w:r>
+        <w:t xml:space="preserve">I have been rather allergic to the very idea of “populism” since I first encountered William H. Riker’s </w:t>
+      </w:r>
+      <w:r>
+        <w:rPr>
+          <w:i/>
+          <w:iCs/>
+        </w:rPr>
+        <w:t>Liberalism against populism</w:t>
+      </w:r>
+      <w:r>
+        <w:t xml:space="preserve"> </w:t>
+      </w:r>
+      <w:r>
+        <w:fldChar w:fldCharType="begin"/>
+      </w:r>
+      <w:r>
+        <w:instrText xml:space="preserve"> ADDIN ZOTERO_ITEM CSL_CITATION {"citationID":"wWAS6IIt","properties":{"formattedCitation":"(1982)","plainCitation":"(1982)","noteIndex":0},"citationItems":[{"id":54780,"uris":["http://zotero.org/users/7107790/items/3EI33NMQ"],"itemData":{"id":54780,"type":"book","event-place":"Prospect Heights, Ill.","ISBN":"978-0-88133-367-1","language":"English","note":"section: xix, 311 pages : illustrations ; 24 cm","number-of-pages":"xix, 311","publisher":"Waveland Press","publisher-place":"Prospect Heights, Ill.","source":"WorldCat Discovery Service","title":"Liberalism against populism: a confrontation between the theory of democracy and the theory of social choice","title-short":"Liberalism against populism","author":[{"family":"Riker","given":"William H."}],"issued":{"date-parts":[["1982"]]},"citation-key":"rikerLiberalismPopulismConfrontation1982"},"label":"page","suppress-author":true}],"schema":"https://github.com/citation-style-language/schema/raw/master/csl-citation.json"} </w:instrText>
+      </w:r>
+      <w:r>
+        <w:fldChar w:fldCharType="separate"/>
+      </w:r>
+      <w:r>
+        <w:rPr>
+          <w:noProof/>
+        </w:rPr>
+        <w:t>(1982)</w:t>
+      </w:r>
+      <w:r>
+        <w:fldChar w:fldCharType="end"/>
+      </w:r>
+      <w:r>
+        <w:t xml:space="preserve"> </w:t>
+      </w:r>
+      <w:r>
+        <w:t>at least</w:t>
+      </w:r>
+      <w:r>
+        <w:t xml:space="preserve"> three decades ago. Riker invokes “populism” to make a no-holds-barred attack on the </w:t>
+      </w:r>
+      <w:r>
+        <w:t xml:space="preserve">very </w:t>
+      </w:r>
+      <w:r>
+        <w:t>idea of democracy</w:t>
+      </w:r>
+      <w:r>
+        <w:t xml:space="preserve"> in favour of an unrestrained capitalism. Since then, “populism” has ever-increasingly been invoked, first to describe grassroots far-right opposition to Bill Clinton, then, more vociferously, to Barack Obama, then, to describe the leadership campaigns of Bernie Sanders and Jeremy Corbyn, the </w:t>
+      </w:r>
+      <w:r>
+        <w:t xml:space="preserve">election of Donald Trump and the result of the Brexit referendum, Boris Johnson and Nigel Farage, the growing abundance of European far-right parties, from the Sweden Democrats and True Finns to Vox and Turkey’s AKP, with Orbán’s </w:t>
       </w:r>
       <w:proofErr w:type="spellStart"/>
-      <w:proofErr w:type="gramStart"/>
-      <w:r>
-        <w:t>Pettee</w:t>
+      <w:r>
+        <w:t>Fidesz</w:t>
       </w:r>
       <w:proofErr w:type="spellEnd"/>
       <w:r>
-        <w:t xml:space="preserve">” </w:t>
-      </w:r>
-      <w:r>
-        <w:t xml:space="preserve"> </w:t>
-      </w:r>
-      <w:r>
-        <w:t>“</w:t>
-      </w:r>
-      <w:proofErr w:type="gramEnd"/>
-      <w:r>
-        <w:t xml:space="preserve">Brinton” </w:t>
-      </w:r>
-    </w:p>
-    <w:p>
-      <w:pPr>
-        <w:spacing w:line="480" w:lineRule="auto"/>
-      </w:pPr>
-      <w:r>
-        <w:t>“</w:t>
-      </w:r>
-      <w:proofErr w:type="gramStart"/>
-      <w:r>
-        <w:t>gathering</w:t>
-      </w:r>
-      <w:proofErr w:type="gramEnd"/>
-      <w:r>
-        <w:t xml:space="preserve"> specimens, detailing their major parts and processes, and seeking</w:t>
-      </w:r>
-      <w:r>
-        <w:t xml:space="preserve"> </w:t>
-      </w:r>
-      <w:r>
-        <w:t xml:space="preserve">common patterns” “The natural history school provided a clear and fairly comprehensive picture of the preconditions, dynamics, and outcomes of the revolutionary process” “why revolutions should occur at certain times and places but not others” </w:t>
-      </w:r>
-    </w:p>
-    <w:p>
-      <w:pPr>
-        <w:spacing w:line="480" w:lineRule="auto"/>
-      </w:pPr>
-    </w:p>
-    <w:p>
-      <w:pPr>
-        <w:spacing w:line="480" w:lineRule="auto"/>
-      </w:pPr>
-      <w:r>
-        <w:t>“modernization” (Goldstone, 2003, p. 16)</w:t>
-      </w:r>
-    </w:p>
-    <w:p>
-      <w:pPr>
-        <w:spacing w:line="480" w:lineRule="auto"/>
-      </w:pPr>
-      <w:r>
-        <w:lastRenderedPageBreak/>
-        <w:t>“a universal process of transition described as “modernization”” “often</w:t>
-      </w:r>
-      <w:r>
-        <w:t xml:space="preserve"> </w:t>
-      </w:r>
-      <w:r>
-        <w:t xml:space="preserve">the transition was jarring or uneven, with traditional authorities trying to hang on to power in societies that were already partially modernized” </w:t>
-      </w:r>
-    </w:p>
-    <w:p>
-      <w:pPr>
-        <w:spacing w:line="480" w:lineRule="auto"/>
-      </w:pPr>
-      <w:r>
-        <w:t xml:space="preserve">“Johnson” “modernizing values and traditional social and political organization” </w:t>
-      </w:r>
-    </w:p>
-    <w:p>
-      <w:pPr>
-        <w:spacing w:line="480" w:lineRule="auto"/>
-      </w:pPr>
-      <w:r>
-        <w:t>“Huntington” “Unless political participation was also expanded, he believed this</w:t>
-      </w:r>
-      <w:r>
-        <w:t xml:space="preserve"> </w:t>
-      </w:r>
-      <w:r>
-        <w:t>imbalance would lead to explosive demands for changing the structure of</w:t>
-      </w:r>
-      <w:r>
-        <w:t xml:space="preserve"> </w:t>
-      </w:r>
-      <w:r>
-        <w:t>political authority.”</w:t>
-      </w:r>
-    </w:p>
-    <w:p>
-      <w:pPr>
-        <w:spacing w:line="480" w:lineRule="auto"/>
-      </w:pPr>
-      <w:r>
-        <w:t>“</w:t>
+        <w:t xml:space="preserve">, Le Pen’s National Rally, the German </w:t>
       </w:r>
       <w:proofErr w:type="spellStart"/>
       <w:r>
-        <w:t>Gurr</w:t>
+        <w:t>AfD</w:t>
       </w:r>
       <w:proofErr w:type="spellEnd"/>
       <w:r>
-        <w:t xml:space="preserve">” “If people expected still greater change to occur than they actually experienced, they would feel “relative deprivation.” </w:t>
-      </w:r>
-    </w:p>
-    <w:p>
-      <w:pPr>
-        <w:spacing w:line="480" w:lineRule="auto"/>
-      </w:pPr>
-      <w:r>
-        <w:t>“</w:t>
-      </w:r>
-      <w:proofErr w:type="gramStart"/>
-      <w:r>
-        <w:t>all</w:t>
-      </w:r>
-      <w:proofErr w:type="gramEnd"/>
-      <w:r>
-        <w:t xml:space="preserve"> eschewed class analysis” “changes in values, education, and expectations were part of the social disruption, not merely economic change” “a conflict between governments</w:t>
-      </w:r>
-      <w:r>
-        <w:t xml:space="preserve"> </w:t>
-      </w:r>
-      <w:r>
-        <w:t xml:space="preserve">and society at large” </w:t>
-      </w:r>
-    </w:p>
-    <w:p>
-      <w:pPr>
-        <w:spacing w:line="480" w:lineRule="auto"/>
-      </w:pPr>
-      <w:r>
-        <w:t>“It proved nearly</w:t>
-      </w:r>
-      <w:r>
-        <w:t xml:space="preserve"> </w:t>
-      </w:r>
-      <w:r>
-        <w:t xml:space="preserve">impossible to measure the independent variable in a way that would discriminate among competing versions of modernization theory:” “what were the causal mechanisms” </w:t>
-      </w:r>
-      <w:r>
-        <w:t>“</w:t>
-      </w:r>
-      <w:r>
-        <w:t>it was not clear that the dependent variable – “political</w:t>
-      </w:r>
-      <w:r>
-        <w:t xml:space="preserve"> </w:t>
-      </w:r>
-      <w:r>
-        <w:t xml:space="preserve">violence” – was the same as revolution” </w:t>
-      </w:r>
-      <w:r>
-        <w:t>“</w:t>
-      </w:r>
-      <w:r>
-        <w:t>revolutions apparently caused the</w:t>
-      </w:r>
-      <w:r>
-        <w:t xml:space="preserve"> </w:t>
-      </w:r>
-      <w:r>
-        <w:t xml:space="preserve">political violence, rather than the reverse” </w:t>
-      </w:r>
-      <w:r>
-        <w:t>“</w:t>
-      </w:r>
-      <w:r>
-        <w:t xml:space="preserve">the best predictor of political violence was almost always the presence of prior political violence” </w:t>
-      </w:r>
-    </w:p>
-    <w:p>
-      <w:pPr>
-        <w:spacing w:line="480" w:lineRule="auto"/>
-      </w:pPr>
-      <w:r>
-        <w:t xml:space="preserve">“Tilly” </w:t>
-      </w:r>
-      <w:r>
-        <w:t>“</w:t>
-      </w:r>
-      <w:r>
-        <w:t xml:space="preserve">popular discontent could never by itself launch a revolution” </w:t>
-      </w:r>
-      <w:r>
-        <w:t>“</w:t>
-      </w:r>
-      <w:r>
-        <w:t xml:space="preserve">a revolutionary organization was required” </w:t>
-      </w:r>
-      <w:r>
-        <w:t>“</w:t>
-      </w:r>
-      <w:r>
-        <w:t>The resolution of this period of “dual</w:t>
-      </w:r>
-      <w:r>
-        <w:t xml:space="preserve"> </w:t>
-      </w:r>
-      <w:r>
-        <w:t xml:space="preserve">power” is the key to the revolution” </w:t>
-      </w:r>
-    </w:p>
-    <w:p>
-      <w:pPr>
-        <w:spacing w:line="480" w:lineRule="auto"/>
-      </w:pPr>
-      <w:r>
-        <w:lastRenderedPageBreak/>
-        <w:t xml:space="preserve">“Moore” </w:t>
-      </w:r>
-      <w:r>
-        <w:t>“</w:t>
-      </w:r>
-      <w:r>
-        <w:t xml:space="preserve">several distinct paths to modernization” </w:t>
-      </w:r>
-      <w:r>
-        <w:t>“</w:t>
-      </w:r>
-      <w:r>
-        <w:t>Which path a particular nation took depended, as Marx had insisted, on</w:t>
-      </w:r>
-      <w:r>
-        <w:t xml:space="preserve"> </w:t>
-      </w:r>
-      <w:r>
-        <w:t xml:space="preserve">its pattern of class relations” </w:t>
-      </w:r>
-      <w:r>
-        <w:t>“</w:t>
-      </w:r>
-      <w:r>
-        <w:t xml:space="preserve">different kinds of revolutions” </w:t>
-      </w:r>
-    </w:p>
-    <w:p>
-      <w:pPr>
-        <w:spacing w:line="480" w:lineRule="auto"/>
-      </w:pPr>
-    </w:p>
-    <w:p>
-      <w:pPr>
-        <w:spacing w:line="480" w:lineRule="auto"/>
-      </w:pPr>
-      <w:r>
-        <w:t>“</w:t>
-      </w:r>
-      <w:proofErr w:type="gramStart"/>
-      <w:r>
-        <w:t>social</w:t>
-      </w:r>
-      <w:proofErr w:type="gramEnd"/>
-      <w:r>
-        <w:t>-structural theory” (Goldstone, 2003, p. 22)</w:t>
-      </w:r>
-    </w:p>
-    <w:p>
-      <w:pPr>
-        <w:spacing w:line="480" w:lineRule="auto"/>
-      </w:pPr>
-      <w:r>
-        <w:t xml:space="preserve">“Skocpol” </w:t>
-      </w:r>
-      <w:r>
-        <w:t>“</w:t>
-      </w:r>
-      <w:r>
-        <w:t xml:space="preserve">take modernization out of the individual country and move it to the world system as a whole” </w:t>
-      </w:r>
-      <w:r>
-        <w:t>“</w:t>
-      </w:r>
-      <w:r>
-        <w:t>the conflicts between state</w:t>
-      </w:r>
-      <w:r>
-        <w:t xml:space="preserve"> </w:t>
-      </w:r>
-      <w:r>
-        <w:t xml:space="preserve">rulers and a country’s political and economic elites” </w:t>
-      </w:r>
-      <w:r>
-        <w:t>“</w:t>
-      </w:r>
-      <w:r>
-        <w:t>an organizational framework was needed that</w:t>
-      </w:r>
-      <w:r>
-        <w:t xml:space="preserve"> </w:t>
-      </w:r>
-      <w:r>
-        <w:t xml:space="preserve">would allow popular groups to take advantage of conflict and crisis at the political center” </w:t>
-      </w:r>
-      <w:r>
-        <w:t>“</w:t>
-      </w:r>
-      <w:r>
-        <w:t>social</w:t>
-      </w:r>
-      <w:r>
-        <w:t xml:space="preserve"> </w:t>
-      </w:r>
-      <w:r>
-        <w:t xml:space="preserve">structure also constrained outcomes” </w:t>
-      </w:r>
-      <w:r>
-        <w:t>“</w:t>
-      </w:r>
-      <w:r>
-        <w:t xml:space="preserve">Skocpol’s three-factor theory of revolutionary causes and her account of outcomes appeared to provide a simple and elegant solution to the problems of prior theory.” </w:t>
-      </w:r>
-    </w:p>
-    <w:p>
-      <w:pPr>
-        <w:spacing w:line="480" w:lineRule="auto"/>
-      </w:pPr>
-      <w:r>
-        <w:t>“Skocpol’s</w:t>
-      </w:r>
-      <w:r>
-        <w:t xml:space="preserve"> </w:t>
-      </w:r>
-      <w:r>
-        <w:t xml:space="preserve">theory allowed no role for such ideological roots of state crisis” </w:t>
-      </w:r>
-      <w:r>
-        <w:t>“</w:t>
-      </w:r>
-      <w:r>
-        <w:t xml:space="preserve">urban protestors who provided the popular base for the revolution” </w:t>
-      </w:r>
-      <w:r>
-        <w:t>“</w:t>
-      </w:r>
-      <w:r>
-        <w:t xml:space="preserve">an emerging interaction between bursts of peasant protest and efforts by the revolutionary elite to respond and contain it” </w:t>
-      </w:r>
-      <w:r>
-        <w:t>“</w:t>
-      </w:r>
-      <w:r>
-        <w:t>the ideals and programs of the revolutionary regimes, rather</w:t>
-      </w:r>
-      <w:r>
-        <w:t xml:space="preserve"> </w:t>
-      </w:r>
-      <w:r>
-        <w:t xml:space="preserve">than inescapable structural constraints, were dictating the pattern of revolutionary outcomes” </w:t>
-      </w:r>
-    </w:p>
-    <w:p>
-      <w:pPr>
-        <w:spacing w:line="480" w:lineRule="auto"/>
-      </w:pPr>
-      <w:r>
-        <w:t xml:space="preserve">“Goldstone” </w:t>
-      </w:r>
-      <w:r>
-        <w:t>“</w:t>
-      </w:r>
-      <w:r>
-        <w:t xml:space="preserve">fiscal strain” </w:t>
-      </w:r>
-      <w:r>
-        <w:t>“</w:t>
-      </w:r>
-      <w:r>
-        <w:t>elites themselves</w:t>
-      </w:r>
-      <w:r>
-        <w:t xml:space="preserve"> </w:t>
-      </w:r>
-      <w:r>
-        <w:t xml:space="preserve">were severely divided” </w:t>
-      </w:r>
-      <w:r>
-        <w:t>“</w:t>
-      </w:r>
-      <w:r>
-        <w:t xml:space="preserve">declining economic opportunities” </w:t>
-      </w:r>
-      <w:r>
-        <w:t>“</w:t>
-      </w:r>
-      <w:r>
-        <w:t xml:space="preserve">no one form of formal organization was needed” </w:t>
-      </w:r>
-      <w:r>
-        <w:t>“</w:t>
-      </w:r>
-      <w:r>
-        <w:t xml:space="preserve">the pattern of population growth and decline” </w:t>
-      </w:r>
-      <w:r>
-        <w:t>“</w:t>
-      </w:r>
-      <w:r>
-        <w:t xml:space="preserve">The ideology of the new revolutionary regime can therefore be decisive in determining the outcome and trajectory of the postrevolutionary state” </w:t>
-      </w:r>
-      <w:r>
-        <w:t>“</w:t>
-      </w:r>
-      <w:r>
-        <w:t xml:space="preserve">The elements of the revolutionary process were now expanded to include international </w:t>
-      </w:r>
-      <w:r>
-        <w:lastRenderedPageBreak/>
-        <w:t xml:space="preserve">pressures, fiscal strain, </w:t>
+        <w:t xml:space="preserve">, and all the members of the </w:t>
+      </w:r>
+      <w:r>
+        <w:t xml:space="preserve">Great </w:t>
+      </w:r>
+      <w:r>
+        <w:t xml:space="preserve">Italian Moving Right Show, from Berlusconi to Salvini to </w:t>
       </w:r>
       <w:proofErr w:type="spellStart"/>
       <w:r>
-        <w:t>intraelite</w:t>
+        <w:t>Meloni</w:t>
       </w:r>
       <w:proofErr w:type="spellEnd"/>
       <w:r>
-        <w:t xml:space="preserve"> conflict,</w:t>
-      </w:r>
-      <w:r>
-        <w:t xml:space="preserve"> </w:t>
-      </w:r>
-      <w:r>
-        <w:t xml:space="preserve">a wide range of popular protest and mobilization, underlying population pressure on resources, and coordination between opposition elites and popular protest to produce revolutionary situations, as well as the pivotal role of revolutionary ideologies in guiding outcomes” </w:t>
-      </w:r>
-      <w:r>
-        <w:t>“</w:t>
-      </w:r>
-      <w:r>
-        <w:t>how the</w:t>
-      </w:r>
-      <w:r>
-        <w:t xml:space="preserve"> </w:t>
-      </w:r>
-      <w:r>
-        <w:t>origins, development, and outcomes of modern revolutions were affected</w:t>
-      </w:r>
-      <w:r>
-        <w:t xml:space="preserve"> </w:t>
-      </w:r>
-      <w:r>
-        <w:t xml:space="preserve">by international forces” </w:t>
-      </w:r>
-    </w:p>
-    <w:p>
-      <w:pPr>
-        <w:spacing w:line="480" w:lineRule="auto"/>
-      </w:pPr>
-      <w:r>
-        <w:t>“</w:t>
-      </w:r>
-      <w:proofErr w:type="gramStart"/>
-      <w:r>
-        <w:t>structural</w:t>
-      </w:r>
-      <w:proofErr w:type="gramEnd"/>
-      <w:r>
-        <w:t xml:space="preserve"> accounts gave</w:t>
-      </w:r>
-      <w:r>
-        <w:t xml:space="preserve"> </w:t>
-      </w:r>
-      <w:r>
-        <w:t>far too little role to leadership and conscious decision making by both rulers</w:t>
-      </w:r>
-      <w:r>
-        <w:t xml:space="preserve"> </w:t>
-      </w:r>
-      <w:r>
-        <w:t xml:space="preserve">and revolutionaries” </w:t>
-      </w:r>
-      <w:r>
-        <w:t>“</w:t>
-      </w:r>
-      <w:r>
-        <w:t>the key role of ideology</w:t>
-      </w:r>
-      <w:r>
-        <w:t xml:space="preserve"> </w:t>
-      </w:r>
-      <w:r>
-        <w:t xml:space="preserve">and leadership at multiple stages in revolutionary processes” </w:t>
-      </w:r>
-    </w:p>
-    <w:p>
-      <w:pPr>
-        <w:spacing w:line="480" w:lineRule="auto"/>
-      </w:pPr>
-    </w:p>
-    <w:p>
-      <w:pPr>
-        <w:spacing w:line="480" w:lineRule="auto"/>
-      </w:pPr>
-      <w:r>
-        <w:t>“</w:t>
-      </w:r>
-      <w:proofErr w:type="gramStart"/>
-      <w:r>
-        <w:t>game</w:t>
-      </w:r>
-      <w:proofErr w:type="gramEnd"/>
-      <w:r>
-        <w:t xml:space="preserve"> theory” (Goldstone, 2003, p. 30)</w:t>
-      </w:r>
-    </w:p>
-    <w:p>
-      <w:pPr>
-        <w:spacing w:line="480" w:lineRule="auto"/>
-      </w:pPr>
-      <w:r>
-        <w:t xml:space="preserve">“Olson” </w:t>
-      </w:r>
-      <w:r>
-        <w:t>“</w:t>
-      </w:r>
-      <w:proofErr w:type="spellStart"/>
-      <w:r>
-        <w:t>Tullock</w:t>
-      </w:r>
-      <w:proofErr w:type="spellEnd"/>
-      <w:r>
-        <w:t xml:space="preserve">” </w:t>
-      </w:r>
-      <w:r>
-        <w:t>“</w:t>
-      </w:r>
-      <w:r>
-        <w:t xml:space="preserve">paradox of collective action” </w:t>
-      </w:r>
-      <w:r>
-        <w:t>“</w:t>
-      </w:r>
-      <w:r>
-        <w:t>it</w:t>
-      </w:r>
-      <w:r>
-        <w:t xml:space="preserve"> </w:t>
-      </w:r>
-      <w:r>
-        <w:t xml:space="preserve">is too soon to identify a new dominant perspective on revolution” </w:t>
-      </w:r>
-    </w:p>
-    <w:p>
-      <w:pPr>
-        <w:spacing w:line="480" w:lineRule="auto"/>
-      </w:pPr>
-    </w:p>
-    <w:p>
-      <w:pPr>
-        <w:spacing w:line="480" w:lineRule="auto"/>
-      </w:pPr>
-      <w:r>
-        <w:t>“</w:t>
-      </w:r>
-      <w:proofErr w:type="gramStart"/>
-      <w:r>
-        <w:t>rational</w:t>
-      </w:r>
-      <w:proofErr w:type="gramEnd"/>
-      <w:r>
-        <w:t xml:space="preserve"> choice theory.” </w:t>
-      </w:r>
-    </w:p>
-    <w:p>
-      <w:pPr>
-        <w:spacing w:line="480" w:lineRule="auto"/>
-      </w:pPr>
-      <w:r>
-        <w:t>“</w:t>
-      </w:r>
-      <w:proofErr w:type="spellStart"/>
-      <w:r>
-        <w:t>Lichbach</w:t>
-      </w:r>
-      <w:proofErr w:type="spellEnd"/>
-      <w:r>
-        <w:t xml:space="preserve">” </w:t>
-      </w:r>
-      <w:r>
-        <w:t>“</w:t>
-      </w:r>
-      <w:r>
-        <w:t>individuals</w:t>
-      </w:r>
-      <w:r>
-        <w:t xml:space="preserve"> </w:t>
-      </w:r>
-      <w:r>
-        <w:t>do not make isolated choices about whether or not to join revolutionary</w:t>
-      </w:r>
-      <w:r>
-        <w:t xml:space="preserve"> </w:t>
-      </w:r>
-      <w:r>
-        <w:t xml:space="preserve">protests” </w:t>
-      </w:r>
-      <w:r>
-        <w:t>“</w:t>
-      </w:r>
-      <w:r>
-        <w:t xml:space="preserve">a “thick” rationality,” </w:t>
-      </w:r>
-      <w:r>
-        <w:t>“</w:t>
-      </w:r>
-      <w:r>
-        <w:t>the “thin” rationality of</w:t>
-      </w:r>
-      <w:r>
-        <w:t xml:space="preserve"> </w:t>
-      </w:r>
-      <w:r>
-        <w:t xml:space="preserve">abstract formal models” </w:t>
-      </w:r>
-    </w:p>
-    <w:p>
-      <w:pPr>
-        <w:spacing w:line="480" w:lineRule="auto"/>
-      </w:pPr>
-    </w:p>
-    <w:p>
-      <w:pPr>
-        <w:spacing w:line="480" w:lineRule="auto"/>
-      </w:pPr>
-      <w:r>
-        <w:t>“</w:t>
-      </w:r>
-      <w:proofErr w:type="gramStart"/>
-      <w:r>
-        <w:t>theories</w:t>
-      </w:r>
-      <w:proofErr w:type="gramEnd"/>
-      <w:r>
-        <w:t xml:space="preserve"> of social movements” </w:t>
-      </w:r>
-    </w:p>
-    <w:p>
-      <w:pPr>
-        <w:spacing w:line="480" w:lineRule="auto"/>
-      </w:pPr>
-      <w:r>
-        <w:t>“</w:t>
-      </w:r>
-      <w:proofErr w:type="gramStart"/>
-      <w:r>
-        <w:t>political</w:t>
-      </w:r>
-      <w:proofErr w:type="gramEnd"/>
-      <w:r>
-        <w:t xml:space="preserve"> opportunities” </w:t>
-      </w:r>
-      <w:r>
-        <w:t>“</w:t>
-      </w:r>
-      <w:r>
-        <w:t xml:space="preserve">active mobilization networks” </w:t>
-      </w:r>
-      <w:r>
-        <w:t>“</w:t>
-      </w:r>
-      <w:r>
-        <w:t xml:space="preserve">a cognitive framework” </w:t>
-      </w:r>
-      <w:r>
-        <w:t>“</w:t>
-      </w:r>
-      <w:r>
-        <w:t xml:space="preserve">The role of ideology,” </w:t>
-      </w:r>
-      <w:r>
-        <w:t>“</w:t>
-      </w:r>
-      <w:r>
-        <w:t>the effectiveness (or</w:t>
-      </w:r>
-      <w:r>
-        <w:t xml:space="preserve"> </w:t>
-      </w:r>
-      <w:r>
-        <w:t>lack of effectiveness) of leadership in both sustaining a vision focused on</w:t>
-      </w:r>
-      <w:r>
-        <w:t xml:space="preserve"> </w:t>
-      </w:r>
-      <w:r>
-        <w:t xml:space="preserve">revolutionary goals and building institutions to implement them is crucial </w:t>
-      </w:r>
-      <w:r>
-        <w:lastRenderedPageBreak/>
-        <w:t xml:space="preserve">to determining revolutionary outcomes” </w:t>
-      </w:r>
-      <w:r>
-        <w:t>“</w:t>
-      </w:r>
-      <w:r>
-        <w:t>almost all societies maintain</w:t>
-      </w:r>
-      <w:r>
-        <w:t xml:space="preserve"> </w:t>
-      </w:r>
-      <w:r>
-        <w:t xml:space="preserve">a stock of ideologies of protest or rebellion” </w:t>
-      </w:r>
-      <w:r>
-        <w:t>“</w:t>
-      </w:r>
-      <w:r>
-        <w:t xml:space="preserve">identity and group commitment” </w:t>
+        <w:t xml:space="preserve">, not to mention odder characters like Beppe Grillo and his Five Star Movement, the Pirate </w:t>
+      </w:r>
+      <w:r>
+        <w:t>p</w:t>
+      </w:r>
+      <w:r>
+        <w:t xml:space="preserve">arties, and troublesome leaders elsewhere from Ahmedinejad’s presidency of Iran to Chavez and Maduro in Venezuela, Morales in Bolivia, Correa in Ecuador, Duterte in the Philippines, and Modi in India. </w:t>
       </w:r>
     </w:p>
     <w:sectPr>
-      <w:footerReference w:type="default" r:id="rId11"/>
+      <w:footerReference w:type="default" r:id="rId12"/>
       <w:footnotePr>
         <w:numRestart w:val="eachSect"/>
       </w:footnotePr>
@@ -4735,7 +5536,7 @@
         <w:rPr>
           <w:noProof/>
         </w:rPr>
-        <w:t>6</w:t>
+        <w:t>8</w:t>
       </w:r>
     </w:fldSimple>
     <w:r>
@@ -4774,6 +5575,84 @@
 </w:ftr>
 </file>
 
+<file path=word/footer4.xml><?xml version="1.0" encoding="utf-8"?>
+<w:ftr xmlns:wpc="http://schemas.microsoft.com/office/word/2010/wordprocessingCanvas" xmlns:cx="http://schemas.microsoft.com/office/drawing/2014/chartex" xmlns:cx1="http://schemas.microsoft.com/office/drawing/2015/9/8/chartex" xmlns:cx2="http://schemas.microsoft.com/office/drawing/2015/10/21/chartex" xmlns:cx3="http://schemas.microsoft.com/office/drawing/2016/5/9/chartex" xmlns:cx4="http://schemas.microsoft.com/office/drawing/2016/5/10/chartex" xmlns:cx5="http://schemas.microsoft.com/office/drawing/2016/5/11/chartex" xmlns:cx6="http://schemas.microsoft.com/office/drawing/2016/5/12/chartex" xmlns:cx7="http://schemas.microsoft.com/office/drawing/2016/5/13/chartex" xmlns:cx8="http://schemas.microsoft.com/office/drawing/2016/5/14/chartex" xmlns:mc="http://schemas.openxmlformats.org/markup-compatibility/2006" xmlns:aink="http://schemas.microsoft.com/office/drawing/2016/ink" xmlns:am3d="http://schemas.microsoft.com/office/drawing/2017/model3d" xmlns:o="urn:schemas-microsoft-com:office:office" xmlns:oel="http://schemas.microsoft.com/office/2019/extlst" xmlns:r="http://schemas.openxmlformats.org/officeDocument/2006/relationships" xmlns:m="http://schemas.openxmlformats.org/officeDocument/2006/math" xmlns:v="urn:schemas-microsoft-com:vml" xmlns:wp14="http://schemas.microsoft.com/office/word/2010/wordprocessingDrawing" xmlns:wp="http://schemas.openxmlformats.org/drawingml/2006/wordprocessingDrawing" xmlns:w10="urn:schemas-microsoft-com:office:word" xmlns:w="http://schemas.openxmlformats.org/wordprocessingml/2006/main" xmlns:w14="http://schemas.microsoft.com/office/word/2010/wordml" xmlns:w15="http://schemas.microsoft.com/office/word/2012/wordml" xmlns:w16cex="http://schemas.microsoft.com/office/word/2018/wordml/cex" xmlns:w16cid="http://schemas.microsoft.com/office/word/2016/wordml/cid" xmlns:w16="http://schemas.microsoft.com/office/word/2018/wordml" xmlns:w16du="http://schemas.microsoft.com/office/word/2023/wordml/word16du" xmlns:w16sdtdh="http://schemas.microsoft.com/office/word/2020/wordml/sdtdatahash" xmlns:w16se="http://schemas.microsoft.com/office/word/2015/wordml/symex" xmlns:wpg="http://schemas.microsoft.com/office/word/2010/wordprocessingGroup" xmlns:wpi="http://schemas.microsoft.com/office/word/2010/wordprocessingInk" xmlns:wne="http://schemas.microsoft.com/office/word/2006/wordml" xmlns:wps="http://schemas.microsoft.com/office/word/2010/wordprocessingShape" mc:Ignorable="w14 w15 w16se w16cid w16 w16cex w16sdtdh w16du wp14">
+  <w:p>
+    <w:pPr>
+      <w:pStyle w:val="Footer"/>
+    </w:pPr>
+    <w:r>
+      <w:t>Political Sociology</w:t>
+    </w:r>
+    <w:r>
+      <w:tab/>
+    </w:r>
+    <w:r>
+      <w:tab/>
+      <w:t xml:space="preserve">page </w:t>
+    </w:r>
+    <w:r>
+      <w:fldChar w:fldCharType="begin"/>
+    </w:r>
+    <w:r>
+      <w:instrText xml:space="preserve"> PAGE  \* MERGEFORMAT </w:instrText>
+    </w:r>
+    <w:r>
+      <w:fldChar w:fldCharType="separate"/>
+    </w:r>
+    <w:r>
+      <w:rPr>
+        <w:noProof/>
+      </w:rPr>
+      <w:t>1</w:t>
+    </w:r>
+    <w:r>
+      <w:fldChar w:fldCharType="end"/>
+    </w:r>
+    <w:r>
+      <w:t xml:space="preserve"> of </w:t>
+    </w:r>
+    <w:fldSimple w:instr=" SECTIONPAGES  \* MERGEFORMAT ">
+      <w:r>
+        <w:rPr>
+          <w:noProof/>
+        </w:rPr>
+        <w:t>1</w:t>
+      </w:r>
+    </w:fldSimple>
+    <w:r>
+      <w:t xml:space="preserve"> (Question)</w:t>
+    </w:r>
+  </w:p>
+  <w:p>
+    <w:pPr>
+      <w:pStyle w:val="Footer"/>
+    </w:pPr>
+    <w:r>
+      <w:t>Answer 2</w:t>
+    </w:r>
+    <w:r>
+      <w:tab/>
+    </w:r>
+    <w:r>
+      <w:tab/>
+      <w:t xml:space="preserve">out of </w:t>
+    </w:r>
+    <w:fldSimple w:instr=" NUMPAGES  \* MERGEFORMAT ">
+      <w:r>
+        <w:rPr>
+          <w:noProof/>
+        </w:rPr>
+        <w:t>1</w:t>
+      </w:r>
+    </w:fldSimple>
+    <w:r>
+      <w:t xml:space="preserve"> (Exam)</w:t>
+    </w:r>
+  </w:p>
+</w:ftr>
+</file>
+
 <file path=word/footnotes.xml><?xml version="1.0" encoding="utf-8"?>
 <w:footnotes xmlns:wpc="http://schemas.microsoft.com/office/word/2010/wordprocessingCanvas" xmlns:cx="http://schemas.microsoft.com/office/drawing/2014/chartex" xmlns:cx1="http://schemas.microsoft.com/office/drawing/2015/9/8/chartex" xmlns:cx2="http://schemas.microsoft.com/office/drawing/2015/10/21/chartex" xmlns:cx3="http://schemas.microsoft.com/office/drawing/2016/5/9/chartex" xmlns:cx4="http://schemas.microsoft.com/office/drawing/2016/5/10/chartex" xmlns:cx5="http://schemas.microsoft.com/office/drawing/2016/5/11/chartex" xmlns:cx6="http://schemas.microsoft.com/office/drawing/2016/5/12/chartex" xmlns:cx7="http://schemas.microsoft.com/office/drawing/2016/5/13/chartex" xmlns:cx8="http://schemas.microsoft.com/office/drawing/2016/5/14/chartex" xmlns:mc="http://schemas.openxmlformats.org/markup-compatibility/2006" xmlns:aink="http://schemas.microsoft.com/office/drawing/2016/ink" xmlns:am3d="http://schemas.microsoft.com/office/drawing/2017/model3d" xmlns:o="urn:schemas-microsoft-com:office:office" xmlns:oel="http://schemas.microsoft.com/office/2019/extlst" xmlns:r="http://schemas.openxmlformats.org/officeDocument/2006/relationships" xmlns:m="http://schemas.openxmlformats.org/officeDocument/2006/math" xmlns:v="urn:schemas-microsoft-com:vml" xmlns:wp14="http://schemas.microsoft.com/office/word/2010/wordprocessingDrawing" xmlns:wp="http://schemas.openxmlformats.org/drawingml/2006/wordprocessingDrawing" xmlns:w10="urn:schemas-microsoft-com:office:word" xmlns:w="http://schemas.openxmlformats.org/wordprocessingml/2006/main" xmlns:w14="http://schemas.microsoft.com/office/word/2010/wordml" xmlns:w15="http://schemas.microsoft.com/office/word/2012/wordml" xmlns:w16cex="http://schemas.microsoft.com/office/word/2018/wordml/cex" xmlns:w16cid="http://schemas.microsoft.com/office/word/2016/wordml/cid" xmlns:w16="http://schemas.microsoft.com/office/word/2018/wordml" xmlns:w16du="http://schemas.microsoft.com/office/word/2023/wordml/word16du" xmlns:w16sdtdh="http://schemas.microsoft.com/office/word/2020/wordml/sdtdatahash" xmlns:w16se="http://schemas.microsoft.com/office/word/2015/wordml/symex" xmlns:wpg="http://schemas.microsoft.com/office/word/2010/wordprocessingGroup" xmlns:wpi="http://schemas.microsoft.com/office/word/2010/wordprocessingInk" xmlns:wne="http://schemas.microsoft.com/office/word/2006/wordml" xmlns:wps="http://schemas.microsoft.com/office/word/2010/wordprocessingShape" mc:Ignorable="w14 w15 w16se w16cid w16 w16cex w16sdtdh w16du wp14">
   <w:footnote w:type="separator" w:id="-1">
@@ -5119,6 +5998,264 @@
       </w:r>
       <w:r>
         <w:t xml:space="preserve"> I will stress that this is an impression and not something I can properly document.</w:t>
+      </w:r>
+    </w:p>
+  </w:footnote>
+  <w:footnote w:id="8">
+    <w:p>
+      <w:pPr>
+        <w:pStyle w:val="FootnoteText"/>
+      </w:pPr>
+      <w:r>
+        <w:rPr>
+          <w:rStyle w:val="FootnoteReference"/>
+        </w:rPr>
+        <w:footnoteRef/>
+      </w:r>
+      <w:r>
+        <w:t xml:space="preserve"> </w:t>
+      </w:r>
+      <w:r>
+        <w:t>Not clearly distinguished from “liberalization” in this context.</w:t>
+      </w:r>
+    </w:p>
+  </w:footnote>
+  <w:footnote w:id="9">
+    <w:p>
+      <w:pPr>
+        <w:pStyle w:val="FootnoteText"/>
+      </w:pPr>
+      <w:r>
+        <w:rPr>
+          <w:rStyle w:val="FootnoteReference"/>
+        </w:rPr>
+        <w:footnoteRef/>
+      </w:r>
+      <w:r>
+        <w:t xml:space="preserve"> </w:t>
+      </w:r>
+      <w:proofErr w:type="spellStart"/>
+      <w:r>
+        <w:t>Gurr</w:t>
+      </w:r>
+      <w:proofErr w:type="spellEnd"/>
+      <w:r>
+        <w:t xml:space="preserve"> is actually quite an interesting case here. While one can see how his argument fits the requisite pattern, his main concern is more to refute the longstanding idea that revolt is due to immiseration, </w:t>
+      </w:r>
+      <w:r>
+        <w:rPr>
+          <w:i/>
+          <w:iCs/>
+        </w:rPr>
+        <w:t>absolute</w:t>
+      </w:r>
+      <w:r>
+        <w:t xml:space="preserve"> deprivation. And his main point holds up quite well, though it should be noted that relative deprivation is not just a question of slower growth than expected. Actual decline from a relatively high level</w:t>
+      </w:r>
+      <w:r>
+        <w:t xml:space="preserve"> is more mobilizing than a consistently low level or a slow path towards a high level.</w:t>
+      </w:r>
+      <w:r>
+        <w:t xml:space="preserve"> The criticism that grievance alone is insufficient and requires organizing</w:t>
+      </w:r>
+      <w:r>
+        <w:t xml:space="preserve"> is also fair, but it is worth clarifying how and where grievance originates.</w:t>
+      </w:r>
+    </w:p>
+  </w:footnote>
+  <w:footnote w:id="10">
+    <w:p>
+      <w:pPr>
+        <w:pStyle w:val="FootnoteText"/>
+      </w:pPr>
+      <w:r>
+        <w:rPr>
+          <w:rStyle w:val="FootnoteReference"/>
+        </w:rPr>
+        <w:footnoteRef/>
+      </w:r>
+      <w:r>
+        <w:t xml:space="preserve"> There doesn’t seem to be consideration of the opposite possibility, reactionary, (counter-)revolutionary effort to rein in the </w:t>
+      </w:r>
+      <w:r>
+        <w:rPr>
+          <w:i/>
+          <w:iCs/>
+        </w:rPr>
+        <w:t>leading</w:t>
+      </w:r>
+      <w:r>
+        <w:t xml:space="preserve"> elements through popular mobilization. The direction of movement is one way.</w:t>
+      </w:r>
+    </w:p>
+  </w:footnote>
+  <w:footnote w:id="11">
+    <w:p>
+      <w:pPr>
+        <w:pStyle w:val="FootnoteText"/>
+      </w:pPr>
+      <w:r>
+        <w:rPr>
+          <w:rStyle w:val="FootnoteReference"/>
+        </w:rPr>
+        <w:footnoteRef/>
+      </w:r>
+      <w:r>
+        <w:t xml:space="preserve"> Though Mann </w:t>
+      </w:r>
+      <w:r>
+        <w:fldChar w:fldCharType="begin"/>
+      </w:r>
+      <w:r>
+        <w:instrText xml:space="preserve"> ADDIN ZOTERO_ITEM CSL_CITATION {"citationID":"eGbaRJBF","properties":{"formattedCitation":"(2012:264\\uc0\\u8211{}66)","plainCitation":"(2012:264–66)","noteIndex":11},"citationItems":[{"id":29891,"uris":["http://zotero.org/users/7107790/items/U7X5LBJ8"],"itemData":{"id":29891,"type":"book","abstract":"Distinguishing four sources of power – ideological, economic, military and political – this series traces their interrelations throughout human history. This fourth volume covers the period from 1945 to the present, focusing on the three major pillars of post-war global order: capitalism, the nation-state system and the sole remaining empire of the world, the United States. In the course of this period, capitalism, nation-states and empires interacted with one another and were transformed. Mann's key argument is that globalization is not just a single process, because there are globalizations of all four sources of social power, each of which has a different rhythm of development. Topics include the rise and beginnings of decline of the American Empire, the fall or transformation of communism (respectively, the Soviet Union and China), the shift from neo-Keynesianism to neoliberalism, and the three great crises emerging in this period – nuclear weapons, the great recession and climate change.","event-place":"Cambridge","ISBN":"978-1-107-02867-8","note":"DOI: 10.1017/CBO9781139236782","publisher":"Cambridge University Press","publisher-place":"Cambridge","source":"Cambridge University Press","title":"The Sources of Social Power: Volume 4: Globalizations, 1945–2011","title-short":"The Sources of Social Power","URL":"https://www.cambridge.org/core/books/sources-of-social-power/CE8493644C4615FD156312944E725F02","volume":"4","author":[{"family":"Mann","given":"Michael"}],"accessed":{"date-parts":[["2023",10,28]]},"issued":{"date-parts":[["2012"]]},"citation-key":"mannSourcesSocialPower2012c"},"locator":"264-6","label":"page","suppress-author":true}],"schema":"https://github.com/citation-style-language/schema/raw/master/csl-citation.json"} </w:instrText>
+      </w:r>
+      <w:r>
+        <w:fldChar w:fldCharType="separate"/>
+      </w:r>
+      <w:r>
+        <w:rPr>
+          <w:rFonts w:ascii="Aptos" w:cs="Times New Roman"/>
+          <w:kern w:val="0"/>
+          <w:lang w:val="en-US"/>
+        </w:rPr>
+        <w:t>(2012:264–66)</w:t>
+      </w:r>
+      <w:r>
+        <w:fldChar w:fldCharType="end"/>
+      </w:r>
+      <w:r>
+        <w:t xml:space="preserve"> argues these can be classed as revolutions “from above”.</w:t>
+      </w:r>
+    </w:p>
+  </w:footnote>
+  <w:footnote w:id="12">
+    <w:p>
+      <w:pPr>
+        <w:pStyle w:val="FootnoteText"/>
+      </w:pPr>
+      <w:r>
+        <w:rPr>
+          <w:rStyle w:val="FootnoteReference"/>
+        </w:rPr>
+        <w:footnoteRef/>
+      </w:r>
+      <w:r>
+        <w:t xml:space="preserve"> Goodwin’s befuddlement by the idea of revolution without seizing state power suggests a shocking unfamiliarity with the long tradition of anarchis</w:t>
+      </w:r>
+      <w:r>
+        <w:t>m</w:t>
+      </w:r>
+      <w:r>
+        <w:t xml:space="preserve"> </w:t>
+      </w:r>
+      <w:r>
+        <w:fldChar w:fldCharType="begin"/>
+      </w:r>
+      <w:r>
+        <w:instrText xml:space="preserve"> ADDIN ZOTERO_ITEM CSL_CITATION {"citationID":"wWZstf4K","properties":{"formattedCitation":"(see, pointedly, Holloway 2002)","plainCitation":"(see, pointedly, Holloway 2002)","noteIndex":12},"citationItems":[{"id":54781,"uris":["http://zotero.org/users/7107790/items/LZRPTYB2"],"itemData":{"id":54781,"type":"book","event-place":"London","ISBN":"978-0-7453-1864-6","language":"English","note":"section: viii, 237 pages ; 23 cm","number-of-pages":"viii, 237","publisher":"Pluto Press","publisher-place":"London","source":"WorldCat Discovery Service","title":"Change the world without taking power: the meaning of revolution today","author":[{"family":"Holloway","given":"John"}],"issued":{"date-parts":[["2002"]]},"citation-key":"hollowayChangeWorldTaking2002"},"label":"page","prefix":"see, pointedly, "}],"schema":"https://github.com/citation-style-language/schema/raw/master/csl-citation.json"} </w:instrText>
+      </w:r>
+      <w:r>
+        <w:fldChar w:fldCharType="separate"/>
+      </w:r>
+      <w:r>
+        <w:rPr>
+          <w:noProof/>
+        </w:rPr>
+        <w:t>(see, pointedly, Holloway 2002)</w:t>
+      </w:r>
+      <w:r>
+        <w:fldChar w:fldCharType="end"/>
+      </w:r>
+      <w:r>
+        <w:t xml:space="preserve">, but also a </w:t>
+      </w:r>
+      <w:r>
+        <w:t xml:space="preserve">larger </w:t>
+      </w:r>
+      <w:r>
+        <w:t xml:space="preserve">failure to understand how the seizure of state power may not actually </w:t>
+      </w:r>
+      <w:r>
+        <w:rPr>
+          <w:i/>
+          <w:iCs/>
+        </w:rPr>
+        <w:t>be</w:t>
+      </w:r>
+      <w:r>
+        <w:t xml:space="preserve"> the relevant revolution, as I note in my remarks above about Marxism.</w:t>
+      </w:r>
+      <w:r>
+        <w:t xml:space="preserve"> For those of us whose interest in revolution is the conditions for a change in the mode of production, that matters.</w:t>
+      </w:r>
+    </w:p>
+  </w:footnote>
+  <w:footnote w:id="13">
+    <w:p>
+      <w:pPr>
+        <w:pStyle w:val="FootnoteText"/>
+      </w:pPr>
+      <w:r>
+        <w:rPr>
+          <w:rStyle w:val="FootnoteReference"/>
+        </w:rPr>
+        <w:footnoteRef/>
+      </w:r>
+      <w:r>
+        <w:t xml:space="preserve"> </w:t>
+      </w:r>
+      <w:r>
+        <w:t xml:space="preserve">If, as </w:t>
+      </w:r>
+      <w:proofErr w:type="spellStart"/>
+      <w:r>
+        <w:t>Tarrow</w:t>
+      </w:r>
+      <w:proofErr w:type="spellEnd"/>
+      <w:r>
+        <w:t xml:space="preserve"> and Tilly </w:t>
+      </w:r>
+      <w:r>
+        <w:fldChar w:fldCharType="begin"/>
+      </w:r>
+      <w:r>
+        <w:instrText xml:space="preserve"> ADDIN ZOTERO_ITEM CSL_CITATION {"citationID":"Sbre9jyX","properties":{"formattedCitation":"(2007)","plainCitation":"(2007)","noteIndex":13},"citationItems":[{"id":28628,"uris":["http://zotero.org/users/7107790/items/7CELMYEY"],"itemData":{"id":28628,"type":"chapter","abstract":"This article discusses contentious politics and social movements, specifically during the Philippines' turmoil of January 2001. It first defines ‘contentious politics’, and then relates it to social movement. It identifies the many ways of studying the dynamics of contention and ends with a study of democracy, violence, and several questions of the future of social movements.","container-title":"The Oxford Handbook of Comparative Politics","ISBN":"978-0-19-956602-0","note":"DOI: 10.1093/oxfordhb/9780199566020.003.0019","page":"435–460","publisher":"Oxford University Press","source":"Silverchair","title":"Contentious Politics and Social Movements","URL":"https://doi.org/10.1093/oxfordhb/9780199566020.003.0019","author":[{"family":"Tarrow","given":"Sidney"},{"family":"Tilly","given":"Charles"}],"editor":[{"family":"Boix","given":"Carles"},{"family":"Stokes","given":"Susan C."}],"accessed":{"date-parts":[["2023",6,30]]},"issued":{"date-parts":[["2007"]]},"citation-key":"tarrowContentiousPoliticsSocial2007"},"label":"page","suppress-author":true}],"schema":"https://github.com/citation-style-language/schema/raw/master/csl-citation.json"} </w:instrText>
+      </w:r>
+      <w:r>
+        <w:fldChar w:fldCharType="separate"/>
+      </w:r>
+      <w:r>
+        <w:rPr>
+          <w:noProof/>
+        </w:rPr>
+        <w:t>(2007)</w:t>
+      </w:r>
+      <w:r>
+        <w:fldChar w:fldCharType="end"/>
+      </w:r>
+      <w:r>
+        <w:t xml:space="preserve"> maintain, contentious politics includes elections, then the distinction between it and what Levi Martin and Judd </w:t>
+      </w:r>
+      <w:r>
+        <w:fldChar w:fldCharType="begin"/>
+      </w:r>
+      <w:r>
+        <w:instrText xml:space="preserve"> ADDIN ZOTERO_ITEM CSL_CITATION {"citationID":"ab2NZxUt","properties":{"formattedCitation":"(2020)","plainCitation":"(2020)","noteIndex":13},"citationItems":[{"id":54738,"uris":["http://zotero.org/users/7107790/items/QT4CGVG7"],"itemData":{"id":54738,"type":"chapter","container-title":"The New Handbook of Political Sociology","edition":"First","event-place":"Cambaridge","ISBN":"978-1-108-14782-8","language":"English","note":"DOI: 10.1017/9781108147828","page":"243-266","publisher":"Cambridge University Press","publisher-place":"Cambaridge","source":"DOI.org (Crossref)","title":"Tasks for the Political Sociology of the Next Ten Years","URL":"https://www.cambridge.org/core/product/identifier/9781108147828/type/book","editor":[{"family":"Janoski","given":"Thomas"},{"family":"Leon","given":"Cedric","non-dropping-particle":"de"},{"family":"Misra","given":"Joya"},{"family":"William Martin","given":"Isaac"}],"author":[{"family":"Levi Martin","given":"John"},{"family":"Judd","given":"Nick"}],"accessed":{"date-parts":[["2023",1,4]]},"issued":{"date-parts":[["2020",3,5]]},"citation-key":"levimartinTasksPoliticalSociology2020"},"label":"page","suppress-author":true}],"schema":"https://github.com/citation-style-language/schema/raw/master/csl-citation.json"} </w:instrText>
+      </w:r>
+      <w:r>
+        <w:fldChar w:fldCharType="separate"/>
+      </w:r>
+      <w:r>
+        <w:rPr>
+          <w:noProof/>
+        </w:rPr>
+        <w:t>(2020)</w:t>
+      </w:r>
+      <w:r>
+        <w:fldChar w:fldCharType="end"/>
+      </w:r>
+      <w:r>
+        <w:t xml:space="preserve"> call “routine politics” seems empty. As the study of revolutions converges with it, any lingering necessity of the “irregular”, “extraconstitutional”, or even “noninstitutionalized” (forget violence!) presumably must end as well.</w:t>
       </w:r>
     </w:p>
   </w:footnote>
@@ -6621,7 +7758,7 @@
 </file>
 
 <file path=customXml/itemProps1.xml><?xml version="1.0" encoding="utf-8"?>
-<ds:datastoreItem xmlns:ds="http://schemas.openxmlformats.org/officeDocument/2006/customXml" ds:itemID="{F2E90169-4A09-E449-A77E-DCE13FE59BC0}">
+<ds:datastoreItem xmlns:ds="http://schemas.openxmlformats.org/officeDocument/2006/customXml" ds:itemID="{D10B7BB9-0B5C-3349-B177-590578D73C95}">
   <ds:schemaRefs>
     <ds:schemaRef ds:uri="http://schemas.openxmlformats.org/officeDocument/2006/bibliography"/>
   </ds:schemaRefs>

</xml_diff>